<commit_message>
uodated Readme with Limitation of design
</commit_message>
<xml_diff>
--- a/ReadMe.docx
+++ b/ReadMe.docx
@@ -134,6 +134,8 @@
             <w:t>Contents</w:t>
           </w:r>
         </w:p>
+        <w:bookmarkStart w:id="0" w:name="_GoBack"/>
+        <w:bookmarkEnd w:id="0"/>
         <w:p>
           <w:pPr>
             <w:pStyle w:val="TOC1"/>
@@ -155,7 +157,7 @@
           <w:r>
             <w:fldChar w:fldCharType="separate"/>
           </w:r>
-          <w:hyperlink w:anchor="_Toc475016146" w:history="1">
+          <w:hyperlink w:anchor="_Toc475697153" w:history="1">
             <w:r>
               <w:rPr>
                 <w:rStyle w:val="Hyperlink"/>
@@ -202,7 +204,7 @@
                 <w:noProof/>
                 <w:webHidden/>
               </w:rPr>
-              <w:instrText xml:space="preserve"> PAGEREF _Toc475016146 \h </w:instrText>
+              <w:instrText xml:space="preserve"> PAGEREF _Toc475697153 \h </w:instrText>
             </w:r>
             <w:r>
               <w:rPr>
@@ -244,7 +246,7 @@
               <w:noProof/>
             </w:rPr>
           </w:pPr>
-          <w:hyperlink w:anchor="_Toc475016147" w:history="1">
+          <w:hyperlink w:anchor="_Toc475697154" w:history="1">
             <w:r>
               <w:rPr>
                 <w:rStyle w:val="Hyperlink"/>
@@ -272,7 +274,7 @@
                 <w:noProof/>
                 <w:webHidden/>
               </w:rPr>
-              <w:instrText xml:space="preserve"> PAGEREF _Toc475016147 \h </w:instrText>
+              <w:instrText xml:space="preserve"> PAGEREF _Toc475697154 \h </w:instrText>
             </w:r>
             <w:r>
               <w:rPr>
@@ -314,7 +316,7 @@
               <w:noProof/>
             </w:rPr>
           </w:pPr>
-          <w:hyperlink w:anchor="_Toc475016148" w:history="1">
+          <w:hyperlink w:anchor="_Toc475697155" w:history="1">
             <w:r>
               <w:rPr>
                 <w:rStyle w:val="Hyperlink"/>
@@ -342,7 +344,7 @@
                 <w:noProof/>
                 <w:webHidden/>
               </w:rPr>
-              <w:instrText xml:space="preserve"> PAGEREF _Toc475016148 \h </w:instrText>
+              <w:instrText xml:space="preserve"> PAGEREF _Toc475697155 \h </w:instrText>
             </w:r>
             <w:r>
               <w:rPr>
@@ -385,7 +387,7 @@
               <w:noProof/>
             </w:rPr>
           </w:pPr>
-          <w:hyperlink w:anchor="_Toc475016149" w:history="1">
+          <w:hyperlink w:anchor="_Toc475697156" w:history="1">
             <w:r>
               <w:rPr>
                 <w:rStyle w:val="Hyperlink"/>
@@ -428,7 +430,7 @@
                 <w:noProof/>
                 <w:webHidden/>
               </w:rPr>
-              <w:instrText xml:space="preserve"> PAGEREF _Toc475016149 \h </w:instrText>
+              <w:instrText xml:space="preserve"> PAGEREF _Toc475697156 \h </w:instrText>
             </w:r>
             <w:r>
               <w:rPr>
@@ -471,7 +473,7 @@
               <w:noProof/>
             </w:rPr>
           </w:pPr>
-          <w:hyperlink w:anchor="_Toc475016150" w:history="1">
+          <w:hyperlink w:anchor="_Toc475697157" w:history="1">
             <w:r>
               <w:rPr>
                 <w:rStyle w:val="Hyperlink"/>
@@ -516,7 +518,7 @@
                 <w:noProof/>
                 <w:webHidden/>
               </w:rPr>
-              <w:instrText xml:space="preserve"> PAGEREF _Toc475016150 \h </w:instrText>
+              <w:instrText xml:space="preserve"> PAGEREF _Toc475697157 \h </w:instrText>
             </w:r>
             <w:r>
               <w:rPr>
@@ -558,7 +560,7 @@
               <w:noProof/>
             </w:rPr>
           </w:pPr>
-          <w:hyperlink w:anchor="_Toc475016151" w:history="1">
+          <w:hyperlink w:anchor="_Toc475697158" w:history="1">
             <w:r>
               <w:rPr>
                 <w:rStyle w:val="Hyperlink"/>
@@ -586,7 +588,7 @@
                 <w:noProof/>
                 <w:webHidden/>
               </w:rPr>
-              <w:instrText xml:space="preserve"> PAGEREF _Toc475016151 \h </w:instrText>
+              <w:instrText xml:space="preserve"> PAGEREF _Toc475697158 \h </w:instrText>
             </w:r>
             <w:r>
               <w:rPr>
@@ -628,7 +630,7 @@
               <w:noProof/>
             </w:rPr>
           </w:pPr>
-          <w:hyperlink w:anchor="_Toc475016152" w:history="1">
+          <w:hyperlink w:anchor="_Toc475697159" w:history="1">
             <w:r>
               <w:rPr>
                 <w:rStyle w:val="Hyperlink"/>
@@ -656,7 +658,7 @@
                 <w:noProof/>
                 <w:webHidden/>
               </w:rPr>
-              <w:instrText xml:space="preserve"> PAGEREF _Toc475016152 \h </w:instrText>
+              <w:instrText xml:space="preserve"> PAGEREF _Toc475697159 \h </w:instrText>
             </w:r>
             <w:r>
               <w:rPr>
@@ -698,7 +700,7 @@
               <w:noProof/>
             </w:rPr>
           </w:pPr>
-          <w:hyperlink w:anchor="_Toc475016153" w:history="1">
+          <w:hyperlink w:anchor="_Toc475697160" w:history="1">
             <w:r>
               <w:rPr>
                 <w:rStyle w:val="Hyperlink"/>
@@ -726,7 +728,7 @@
                 <w:noProof/>
                 <w:webHidden/>
               </w:rPr>
-              <w:instrText xml:space="preserve"> PAGEREF _Toc475016153 \h </w:instrText>
+              <w:instrText xml:space="preserve"> PAGEREF _Toc475697160 \h </w:instrText>
             </w:r>
             <w:r>
               <w:rPr>
@@ -768,7 +770,7 @@
               <w:noProof/>
             </w:rPr>
           </w:pPr>
-          <w:hyperlink w:anchor="_Toc475016154" w:history="1">
+          <w:hyperlink w:anchor="_Toc475697161" w:history="1">
             <w:r>
               <w:rPr>
                 <w:rStyle w:val="Hyperlink"/>
@@ -796,7 +798,7 @@
                 <w:noProof/>
                 <w:webHidden/>
               </w:rPr>
-              <w:instrText xml:space="preserve"> PAGEREF _Toc475016154 \h </w:instrText>
+              <w:instrText xml:space="preserve"> PAGEREF _Toc475697161 \h </w:instrText>
             </w:r>
             <w:r>
               <w:rPr>
@@ -838,7 +840,7 @@
               <w:noProof/>
             </w:rPr>
           </w:pPr>
-          <w:hyperlink w:anchor="_Toc475016155" w:history="1">
+          <w:hyperlink w:anchor="_Toc475697162" w:history="1">
             <w:r>
               <w:rPr>
                 <w:rStyle w:val="Hyperlink"/>
@@ -866,7 +868,7 @@
                 <w:noProof/>
                 <w:webHidden/>
               </w:rPr>
-              <w:instrText xml:space="preserve"> PAGEREF _Toc475016155 \h </w:instrText>
+              <w:instrText xml:space="preserve"> PAGEREF _Toc475697162 \h </w:instrText>
             </w:r>
             <w:r>
               <w:rPr>
@@ -909,7 +911,7 @@
               <w:noProof/>
             </w:rPr>
           </w:pPr>
-          <w:hyperlink w:anchor="_Toc475016156" w:history="1">
+          <w:hyperlink w:anchor="_Toc475697163" w:history="1">
             <w:r>
               <w:rPr>
                 <w:rStyle w:val="Hyperlink"/>
@@ -952,7 +954,7 @@
                 <w:noProof/>
                 <w:webHidden/>
               </w:rPr>
-              <w:instrText xml:space="preserve"> PAGEREF _Toc475016156 \h </w:instrText>
+              <w:instrText xml:space="preserve"> PAGEREF _Toc475697163 \h </w:instrText>
             </w:r>
             <w:r>
               <w:rPr>
@@ -995,7 +997,7 @@
               <w:noProof/>
             </w:rPr>
           </w:pPr>
-          <w:hyperlink w:anchor="_Toc475016157" w:history="1">
+          <w:hyperlink w:anchor="_Toc475697164" w:history="1">
             <w:r>
               <w:rPr>
                 <w:rStyle w:val="Hyperlink"/>
@@ -1042,7 +1044,7 @@
                 <w:noProof/>
                 <w:webHidden/>
               </w:rPr>
-              <w:instrText xml:space="preserve"> PAGEREF _Toc475016157 \h </w:instrText>
+              <w:instrText xml:space="preserve"> PAGEREF _Toc475697164 \h </w:instrText>
             </w:r>
             <w:r>
               <w:rPr>
@@ -1084,7 +1086,7 @@
               <w:noProof/>
             </w:rPr>
           </w:pPr>
-          <w:hyperlink w:anchor="_Toc475016158" w:history="1">
+          <w:hyperlink w:anchor="_Toc475697165" w:history="1">
             <w:r>
               <w:rPr>
                 <w:rStyle w:val="Hyperlink"/>
@@ -1112,7 +1114,7 @@
                 <w:noProof/>
                 <w:webHidden/>
               </w:rPr>
-              <w:instrText xml:space="preserve"> PAGEREF _Toc475016158 \h </w:instrText>
+              <w:instrText xml:space="preserve"> PAGEREF _Toc475697165 \h </w:instrText>
             </w:r>
             <w:r>
               <w:rPr>
@@ -1154,7 +1156,7 @@
               <w:noProof/>
             </w:rPr>
           </w:pPr>
-          <w:hyperlink w:anchor="_Toc475016159" w:history="1">
+          <w:hyperlink w:anchor="_Toc475697166" w:history="1">
             <w:r>
               <w:rPr>
                 <w:rStyle w:val="Hyperlink"/>
@@ -1182,7 +1184,7 @@
                 <w:noProof/>
                 <w:webHidden/>
               </w:rPr>
-              <w:instrText xml:space="preserve"> PAGEREF _Toc475016159 \h </w:instrText>
+              <w:instrText xml:space="preserve"> PAGEREF _Toc475697166 \h </w:instrText>
             </w:r>
             <w:r>
               <w:rPr>
@@ -1225,7 +1227,7 @@
               <w:noProof/>
             </w:rPr>
           </w:pPr>
-          <w:hyperlink w:anchor="_Toc475016160" w:history="1">
+          <w:hyperlink w:anchor="_Toc475697167" w:history="1">
             <w:r>
               <w:rPr>
                 <w:rStyle w:val="Hyperlink"/>
@@ -1268,7 +1270,7 @@
                 <w:noProof/>
                 <w:webHidden/>
               </w:rPr>
-              <w:instrText xml:space="preserve"> PAGEREF _Toc475016160 \h </w:instrText>
+              <w:instrText xml:space="preserve"> PAGEREF _Toc475697167 \h </w:instrText>
             </w:r>
             <w:r>
               <w:rPr>
@@ -1310,7 +1312,7 @@
               <w:noProof/>
             </w:rPr>
           </w:pPr>
-          <w:hyperlink w:anchor="_Toc475016161" w:history="1">
+          <w:hyperlink w:anchor="_Toc475697168" w:history="1">
             <w:r>
               <w:rPr>
                 <w:rStyle w:val="Hyperlink"/>
@@ -1338,7 +1340,7 @@
                 <w:noProof/>
                 <w:webHidden/>
               </w:rPr>
-              <w:instrText xml:space="preserve"> PAGEREF _Toc475016161 \h </w:instrText>
+              <w:instrText xml:space="preserve"> PAGEREF _Toc475697168 \h </w:instrText>
             </w:r>
             <w:r>
               <w:rPr>
@@ -1380,7 +1382,7 @@
               <w:noProof/>
             </w:rPr>
           </w:pPr>
-          <w:hyperlink w:anchor="_Toc475016162" w:history="1">
+          <w:hyperlink w:anchor="_Toc475697169" w:history="1">
             <w:r>
               <w:rPr>
                 <w:rStyle w:val="Hyperlink"/>
@@ -1408,7 +1410,7 @@
                 <w:noProof/>
                 <w:webHidden/>
               </w:rPr>
-              <w:instrText xml:space="preserve"> PAGEREF _Toc475016162 \h </w:instrText>
+              <w:instrText xml:space="preserve"> PAGEREF _Toc475697169 \h </w:instrText>
             </w:r>
             <w:r>
               <w:rPr>
@@ -1451,7 +1453,7 @@
               <w:noProof/>
             </w:rPr>
           </w:pPr>
-          <w:hyperlink w:anchor="_Toc475016163" w:history="1">
+          <w:hyperlink w:anchor="_Toc475697170" w:history="1">
             <w:r>
               <w:rPr>
                 <w:rStyle w:val="Hyperlink"/>
@@ -1498,7 +1500,7 @@
                 <w:noProof/>
                 <w:webHidden/>
               </w:rPr>
-              <w:instrText xml:space="preserve"> PAGEREF _Toc475016163 \h </w:instrText>
+              <w:instrText xml:space="preserve"> PAGEREF _Toc475697170 \h </w:instrText>
             </w:r>
             <w:r>
               <w:rPr>
@@ -1541,7 +1543,7 @@
               <w:noProof/>
             </w:rPr>
           </w:pPr>
-          <w:hyperlink w:anchor="_Toc475016164" w:history="1">
+          <w:hyperlink w:anchor="_Toc475697171" w:history="1">
             <w:r>
               <w:rPr>
                 <w:rStyle w:val="Hyperlink"/>
@@ -1584,7 +1586,7 @@
                 <w:noProof/>
                 <w:webHidden/>
               </w:rPr>
-              <w:instrText xml:space="preserve"> PAGEREF _Toc475016164 \h </w:instrText>
+              <w:instrText xml:space="preserve"> PAGEREF _Toc475697171 \h </w:instrText>
             </w:r>
             <w:r>
               <w:rPr>
@@ -1627,7 +1629,7 @@
               <w:noProof/>
             </w:rPr>
           </w:pPr>
-          <w:hyperlink w:anchor="_Toc475016165" w:history="1">
+          <w:hyperlink w:anchor="_Toc475697172" w:history="1">
             <w:r>
               <w:rPr>
                 <w:rStyle w:val="Hyperlink"/>
@@ -1670,7 +1672,7 @@
                 <w:noProof/>
                 <w:webHidden/>
               </w:rPr>
-              <w:instrText xml:space="preserve"> PAGEREF _Toc475016165 \h </w:instrText>
+              <w:instrText xml:space="preserve"> PAGEREF _Toc475697172 \h </w:instrText>
             </w:r>
             <w:r>
               <w:rPr>
@@ -1713,7 +1715,7 @@
               <w:noProof/>
             </w:rPr>
           </w:pPr>
-          <w:hyperlink w:anchor="_Toc475016166" w:history="1">
+          <w:hyperlink w:anchor="_Toc475697173" w:history="1">
             <w:r>
               <w:rPr>
                 <w:rStyle w:val="Hyperlink"/>
@@ -1755,7 +1757,7 @@
                 <w:noProof/>
                 <w:webHidden/>
               </w:rPr>
-              <w:instrText xml:space="preserve"> PAGEREF _Toc475016166 \h </w:instrText>
+              <w:instrText xml:space="preserve"> PAGEREF _Toc475697173 \h </w:instrText>
             </w:r>
             <w:r>
               <w:rPr>
@@ -1798,7 +1800,7 @@
               <w:noProof/>
             </w:rPr>
           </w:pPr>
-          <w:hyperlink w:anchor="_Toc475016167" w:history="1">
+          <w:hyperlink w:anchor="_Toc475697174" w:history="1">
             <w:r>
               <w:rPr>
                 <w:rStyle w:val="Hyperlink"/>
@@ -1841,7 +1843,93 @@
                 <w:noProof/>
                 <w:webHidden/>
               </w:rPr>
-              <w:instrText xml:space="preserve"> PAGEREF _Toc475016167 \h </w:instrText>
+              <w:instrText xml:space="preserve"> PAGEREF _Toc475697174 \h </w:instrText>
+            </w:r>
+            <w:r>
+              <w:rPr>
+                <w:noProof/>
+                <w:webHidden/>
+              </w:rPr>
+            </w:r>
+            <w:r>
+              <w:rPr>
+                <w:noProof/>
+                <w:webHidden/>
+              </w:rPr>
+              <w:fldChar w:fldCharType="separate"/>
+            </w:r>
+            <w:r>
+              <w:rPr>
+                <w:noProof/>
+                <w:webHidden/>
+              </w:rPr>
+              <w:t>11</w:t>
+            </w:r>
+            <w:r>
+              <w:rPr>
+                <w:noProof/>
+                <w:webHidden/>
+              </w:rPr>
+              <w:fldChar w:fldCharType="end"/>
+            </w:r>
+          </w:hyperlink>
+        </w:p>
+        <w:p>
+          <w:pPr>
+            <w:pStyle w:val="TOC1"/>
+            <w:tabs>
+              <w:tab w:val="left" w:pos="660"/>
+              <w:tab w:val="right" w:leader="dot" w:pos="9350"/>
+            </w:tabs>
+            <w:rPr>
+              <w:rFonts w:eastAsiaTheme="minorEastAsia"/>
+              <w:noProof/>
+            </w:rPr>
+          </w:pPr>
+          <w:hyperlink w:anchor="_Toc475697175" w:history="1">
+            <w:r>
+              <w:rPr>
+                <w:rStyle w:val="Hyperlink"/>
+                <w:b/>
+                <w:noProof/>
+              </w:rPr>
+              <w:t>12.</w:t>
+            </w:r>
+            <w:r>
+              <w:rPr>
+                <w:rFonts w:eastAsiaTheme="minorEastAsia"/>
+                <w:noProof/>
+              </w:rPr>
+              <w:tab/>
+            </w:r>
+            <w:r>
+              <w:rPr>
+                <w:rStyle w:val="Hyperlink"/>
+                <w:b/>
+                <w:noProof/>
+              </w:rPr>
+              <w:t>Limitation</w:t>
+            </w:r>
+            <w:r>
+              <w:rPr>
+                <w:noProof/>
+                <w:webHidden/>
+              </w:rPr>
+              <w:tab/>
+            </w:r>
+            <w:r>
+              <w:rPr>
+                <w:noProof/>
+                <w:webHidden/>
+              </w:rPr>
+              <w:fldChar w:fldCharType="begin"/>
+            </w:r>
+            <w:r>
+              <w:rPr>
+                <w:noProof/>
+                <w:webHidden/>
+              </w:rPr>
+              <w:instrText xml:space="preserve"> PAGEREF _Toc475697175 \h </w:instrText>
             </w:r>
             <w:r>
               <w:rPr>
@@ -1919,7 +2007,7 @@
           <w:bCs/>
         </w:rPr>
       </w:pPr>
-      <w:bookmarkStart w:id="0" w:name="_Toc475016146"/>
+      <w:bookmarkStart w:id="1" w:name="_Toc475697153"/>
       <w:r>
         <w:rPr>
           <w:rFonts w:eastAsia="Times New Roman"/>
@@ -1929,7 +2017,7 @@
         <w:lastRenderedPageBreak/>
         <w:t>Email Service</w:t>
       </w:r>
-      <w:bookmarkEnd w:id="0"/>
+      <w:bookmarkEnd w:id="1"/>
     </w:p>
     <w:p>
       <w:pPr>
@@ -1938,14 +2026,14 @@
           <w:b/>
         </w:rPr>
       </w:pPr>
-      <w:bookmarkStart w:id="1" w:name="_Toc475016147"/>
+      <w:bookmarkStart w:id="2" w:name="_Toc475697154"/>
       <w:r>
         <w:rPr>
           <w:b/>
         </w:rPr>
         <w:t>Problem Statement:</w:t>
       </w:r>
-      <w:bookmarkEnd w:id="1"/>
+      <w:bookmarkEnd w:id="2"/>
     </w:p>
     <w:p>
       <w:r>
@@ -1959,14 +2047,14 @@
           <w:b/>
         </w:rPr>
       </w:pPr>
-      <w:bookmarkStart w:id="2" w:name="_Toc475016148"/>
+      <w:bookmarkStart w:id="3" w:name="_Toc475697155"/>
       <w:r>
         <w:rPr>
           <w:b/>
         </w:rPr>
         <w:t>Email Providers:</w:t>
       </w:r>
-      <w:bookmarkEnd w:id="2"/>
+      <w:bookmarkEnd w:id="3"/>
     </w:p>
     <w:p>
       <w:pPr>
@@ -2037,14 +2125,14 @@
           <w:b/>
         </w:rPr>
       </w:pPr>
-      <w:bookmarkStart w:id="3" w:name="_Toc475016149"/>
+      <w:bookmarkStart w:id="4" w:name="_Toc475697156"/>
       <w:r>
         <w:rPr>
           <w:b/>
         </w:rPr>
         <w:t>Email Service Requirement Specs</w:t>
       </w:r>
-      <w:bookmarkEnd w:id="3"/>
+      <w:bookmarkEnd w:id="4"/>
     </w:p>
     <w:tbl>
       <w:tblPr>
@@ -2823,7 +2911,7 @@
           <w:b/>
         </w:rPr>
       </w:pPr>
-      <w:bookmarkStart w:id="4" w:name="_Toc475016150"/>
+      <w:bookmarkStart w:id="5" w:name="_Toc475697157"/>
       <w:r>
         <w:rPr>
           <w:rFonts w:eastAsia="Times New Roman"/>
@@ -2832,7 +2920,7 @@
         <w:lastRenderedPageBreak/>
         <w:t>Technical Stack Selection</w:t>
       </w:r>
-      <w:bookmarkEnd w:id="4"/>
+      <w:bookmarkEnd w:id="5"/>
     </w:p>
     <w:p>
       <w:r>
@@ -2846,14 +2934,14 @@
           <w:b/>
         </w:rPr>
       </w:pPr>
-      <w:bookmarkStart w:id="5" w:name="_Toc475016151"/>
+      <w:bookmarkStart w:id="6" w:name="_Toc475697158"/>
       <w:r>
         <w:rPr>
           <w:b/>
         </w:rPr>
         <w:t>Reasons</w:t>
       </w:r>
-      <w:bookmarkEnd w:id="5"/>
+      <w:bookmarkEnd w:id="6"/>
     </w:p>
     <w:p>
       <w:pPr>
@@ -2898,14 +2986,14 @@
           <w:b/>
         </w:rPr>
       </w:pPr>
-      <w:bookmarkStart w:id="6" w:name="_Toc475016152"/>
+      <w:bookmarkStart w:id="7" w:name="_Toc475697159"/>
       <w:r>
         <w:rPr>
           <w:b/>
         </w:rPr>
         <w:t>Technology Stack</w:t>
       </w:r>
-      <w:bookmarkEnd w:id="6"/>
+      <w:bookmarkEnd w:id="7"/>
     </w:p>
     <w:p>
       <w:pPr>
@@ -3150,14 +3238,14 @@
           <w:b/>
         </w:rPr>
       </w:pPr>
-      <w:bookmarkStart w:id="7" w:name="_Toc475016153"/>
+      <w:bookmarkStart w:id="8" w:name="_Toc475697160"/>
       <w:r>
         <w:rPr>
           <w:b/>
         </w:rPr>
         <w:t>Packages</w:t>
       </w:r>
-      <w:bookmarkEnd w:id="7"/>
+      <w:bookmarkEnd w:id="8"/>
     </w:p>
     <w:p>
       <w:r>
@@ -3171,14 +3259,14 @@
           <w:b/>
         </w:rPr>
       </w:pPr>
-      <w:bookmarkStart w:id="8" w:name="_Toc475016154"/>
+      <w:bookmarkStart w:id="9" w:name="_Toc475697161"/>
       <w:r>
         <w:rPr>
           <w:b/>
         </w:rPr>
         <w:t>React UI – Email App</w:t>
       </w:r>
-      <w:bookmarkEnd w:id="8"/>
+      <w:bookmarkEnd w:id="9"/>
     </w:p>
     <w:p>
       <w:pPr>
@@ -3320,14 +3408,14 @@
           <w:b/>
         </w:rPr>
       </w:pPr>
-      <w:bookmarkStart w:id="9" w:name="_Toc475016155"/>
+      <w:bookmarkStart w:id="10" w:name="_Toc475697162"/>
       <w:r>
         <w:rPr>
           <w:b/>
         </w:rPr>
         <w:t>Email Service Web API</w:t>
       </w:r>
-      <w:bookmarkEnd w:id="9"/>
+      <w:bookmarkEnd w:id="10"/>
     </w:p>
     <w:p>
       <w:pPr>
@@ -3714,14 +3802,14 @@
           <w:b/>
         </w:rPr>
       </w:pPr>
-      <w:bookmarkStart w:id="10" w:name="_Toc475016156"/>
+      <w:bookmarkStart w:id="11" w:name="_Toc475697163"/>
       <w:r>
         <w:rPr>
           <w:b/>
         </w:rPr>
         <w:t>Node JS Server Application Architecture</w:t>
       </w:r>
-      <w:bookmarkEnd w:id="10"/>
+      <w:bookmarkEnd w:id="11"/>
     </w:p>
     <w:p>
       <w:r>
@@ -3932,7 +4020,7 @@
           <w:bCs/>
         </w:rPr>
       </w:pPr>
-      <w:bookmarkStart w:id="11" w:name="_Toc475016157"/>
+      <w:bookmarkStart w:id="12" w:name="_Toc475697164"/>
       <w:r>
         <w:rPr>
           <w:rFonts w:eastAsia="Times New Roman"/>
@@ -3941,7 +4029,7 @@
         </w:rPr>
         <w:t>Application Design and Implementation</w:t>
       </w:r>
-      <w:bookmarkEnd w:id="11"/>
+      <w:bookmarkEnd w:id="12"/>
     </w:p>
     <w:p>
       <w:r>
@@ -3955,14 +4043,14 @@
           <w:b/>
         </w:rPr>
       </w:pPr>
-      <w:bookmarkStart w:id="12" w:name="_Toc475016158"/>
+      <w:bookmarkStart w:id="13" w:name="_Toc475697165"/>
       <w:r>
         <w:rPr>
           <w:b/>
         </w:rPr>
         <w:t>Email App</w:t>
       </w:r>
-      <w:bookmarkEnd w:id="12"/>
+      <w:bookmarkEnd w:id="13"/>
     </w:p>
     <w:p>
       <w:r>
@@ -4354,14 +4442,14 @@
           <w:b/>
         </w:rPr>
       </w:pPr>
-      <w:bookmarkStart w:id="13" w:name="_Toc475016159"/>
+      <w:bookmarkStart w:id="14" w:name="_Toc475697166"/>
       <w:r>
         <w:rPr>
           <w:b/>
         </w:rPr>
         <w:t>Email Service</w:t>
       </w:r>
-      <w:bookmarkEnd w:id="13"/>
+      <w:bookmarkEnd w:id="14"/>
     </w:p>
     <w:p>
       <w:r>
@@ -4427,14 +4515,14 @@
           <w:b/>
         </w:rPr>
       </w:pPr>
-      <w:bookmarkStart w:id="14" w:name="_Toc475016160"/>
+      <w:bookmarkStart w:id="15" w:name="_Toc475697167"/>
       <w:r>
         <w:rPr>
           <w:b/>
         </w:rPr>
         <w:t>Install instructions</w:t>
       </w:r>
-      <w:bookmarkEnd w:id="14"/>
+      <w:bookmarkEnd w:id="15"/>
     </w:p>
     <w:p>
       <w:pPr>
@@ -4443,7 +4531,7 @@
           <w:b/>
         </w:rPr>
       </w:pPr>
-      <w:bookmarkStart w:id="15" w:name="_Toc475016161"/>
+      <w:bookmarkStart w:id="16" w:name="_Toc475697168"/>
       <w:r>
         <w:rPr>
           <w:b/>
@@ -4464,7 +4552,7 @@
         </w:rPr>
         <w:t xml:space="preserve"> Service:</w:t>
       </w:r>
-      <w:bookmarkEnd w:id="15"/>
+      <w:bookmarkEnd w:id="16"/>
     </w:p>
     <w:p>
       <w:pPr>
@@ -4571,7 +4659,7 @@
           <w:b/>
         </w:rPr>
       </w:pPr>
-      <w:bookmarkStart w:id="16" w:name="_Toc475016162"/>
+      <w:bookmarkStart w:id="17" w:name="_Toc475697169"/>
       <w:r>
         <w:rPr>
           <w:b/>
@@ -4592,7 +4680,7 @@
         </w:rPr>
         <w:t xml:space="preserve"> application:</w:t>
       </w:r>
-      <w:bookmarkEnd w:id="16"/>
+      <w:bookmarkEnd w:id="17"/>
     </w:p>
     <w:p>
       <w:pPr>
@@ -4716,7 +4804,7 @@
           <w:bCs/>
         </w:rPr>
       </w:pPr>
-      <w:bookmarkStart w:id="17" w:name="_Toc475016163"/>
+      <w:bookmarkStart w:id="18" w:name="_Toc475697170"/>
       <w:r>
         <w:rPr>
           <w:rFonts w:eastAsia="Times New Roman"/>
@@ -4726,7 +4814,7 @@
         <w:lastRenderedPageBreak/>
         <w:t>Testing Methodology and Code Quality</w:t>
       </w:r>
-      <w:bookmarkEnd w:id="17"/>
+      <w:bookmarkEnd w:id="18"/>
     </w:p>
     <w:p>
       <w:r>
@@ -4873,14 +4961,14 @@
           <w:b/>
         </w:rPr>
       </w:pPr>
-      <w:bookmarkStart w:id="18" w:name="_Toc475016164"/>
+      <w:bookmarkStart w:id="19" w:name="_Toc475697171"/>
       <w:r>
         <w:rPr>
           <w:b/>
         </w:rPr>
         <w:t>Deployment</w:t>
       </w:r>
-      <w:bookmarkEnd w:id="18"/>
+      <w:bookmarkEnd w:id="19"/>
     </w:p>
     <w:p>
       <w:r>
@@ -4913,14 +5001,14 @@
           <w:b/>
         </w:rPr>
       </w:pPr>
-      <w:bookmarkStart w:id="19" w:name="_Toc475016165"/>
+      <w:bookmarkStart w:id="20" w:name="_Toc475697172"/>
       <w:r>
         <w:rPr>
           <w:b/>
         </w:rPr>
         <w:t>Demo</w:t>
       </w:r>
-      <w:bookmarkEnd w:id="19"/>
+      <w:bookmarkEnd w:id="20"/>
     </w:p>
     <w:p>
       <w:r>
@@ -5056,7 +5144,6 @@
     </w:p>
     <w:p/>
     <w:p>
-      <w:bookmarkStart w:id="20" w:name="_GoBack"/>
       <w:r>
         <w:rPr>
           <w:noProof/>
@@ -5111,7 +5198,6 @@
           </wp:inline>
         </w:drawing>
       </w:r>
-      <w:bookmarkEnd w:id="20"/>
     </w:p>
     <w:p>
       <w:r>
@@ -5182,7 +5268,7 @@
           <w:numId w:val="3"/>
         </w:numPr>
       </w:pPr>
-      <w:bookmarkStart w:id="21" w:name="_Toc475016166"/>
+      <w:bookmarkStart w:id="21" w:name="_Toc475697173"/>
       <w:r>
         <w:rPr>
           <w:b/>
@@ -5575,7 +5661,7 @@
           <w:b/>
         </w:rPr>
       </w:pPr>
-      <w:bookmarkStart w:id="22" w:name="_Toc475016167"/>
+      <w:bookmarkStart w:id="22" w:name="_Toc475697174"/>
       <w:r>
         <w:rPr>
           <w:b/>
@@ -5632,6 +5718,264 @@
       </w:pPr>
       <w:r>
         <w:t xml:space="preserve">Amazon SES require EC2 instance and hence will give an error if used. </w:t>
+      </w:r>
+    </w:p>
+    <w:p>
+      <w:pPr>
+        <w:pStyle w:val="Heading1"/>
+        <w:numPr>
+          <w:ilvl w:val="0"/>
+          <w:numId w:val="3"/>
+        </w:numPr>
+        <w:rPr>
+          <w:b/>
+        </w:rPr>
+      </w:pPr>
+      <w:bookmarkStart w:id="23" w:name="_Toc475697175"/>
+      <w:r>
+        <w:rPr>
+          <w:b/>
+        </w:rPr>
+        <w:t>Limitation</w:t>
+      </w:r>
+      <w:bookmarkEnd w:id="23"/>
+    </w:p>
+    <w:p>
+      <w:pPr>
+        <w:rPr>
+          <w:rFonts w:ascii="Calibri" w:hAnsi="Calibri" w:cs="Calibri"/>
+        </w:rPr>
+      </w:pPr>
+      <w:r>
+        <w:rPr>
+          <w:rFonts w:ascii="Calibri" w:hAnsi="Calibri" w:cs="Calibri"/>
+        </w:rPr>
+        <w:t>B</w:t>
+      </w:r>
+      <w:r>
+        <w:rPr>
+          <w:rFonts w:ascii="Calibri" w:hAnsi="Calibri" w:cs="Calibri"/>
+        </w:rPr>
+        <w:t>luebird promise</w:t>
+      </w:r>
+      <w:r>
+        <w:rPr>
+          <w:rFonts w:ascii="Calibri" w:hAnsi="Calibri" w:cs="Calibri"/>
+        </w:rPr>
+        <w:t xml:space="preserve"> </w:t>
+      </w:r>
+      <w:r>
+        <w:rPr>
+          <w:rFonts w:ascii="Calibri" w:hAnsi="Calibri" w:cs="Calibri"/>
+        </w:rPr>
+        <w:t xml:space="preserve">is being used </w:t>
+      </w:r>
+      <w:r>
+        <w:rPr>
+          <w:rFonts w:ascii="Calibri" w:hAnsi="Calibri" w:cs="Calibri"/>
+        </w:rPr>
+        <w:t>to send email</w:t>
+      </w:r>
+      <w:r>
+        <w:rPr>
+          <w:rFonts w:ascii="Calibri" w:hAnsi="Calibri" w:cs="Calibri"/>
+        </w:rPr>
+        <w:t>. It should be noted that i</w:t>
+      </w:r>
+      <w:r>
+        <w:rPr>
+          <w:rFonts w:ascii="Calibri" w:hAnsi="Calibri" w:cs="Calibri"/>
+        </w:rPr>
+        <w:t>f there are errors then it</w:t>
+      </w:r>
+      <w:r>
+        <w:rPr>
+          <w:rFonts w:ascii="Calibri" w:hAnsi="Calibri" w:cs="Calibri"/>
+        </w:rPr>
+        <w:t xml:space="preserve"> will not get </w:t>
+      </w:r>
+      <w:r>
+        <w:rPr>
+          <w:rFonts w:ascii="Calibri" w:hAnsi="Calibri" w:cs="Calibri"/>
+        </w:rPr>
+        <w:t xml:space="preserve">resent. </w:t>
+      </w:r>
+    </w:p>
+    <w:p>
+      <w:pPr>
+        <w:rPr>
+          <w:rFonts w:ascii="Calibri" w:hAnsi="Calibri" w:cs="Calibri"/>
+        </w:rPr>
+      </w:pPr>
+      <w:r>
+        <w:rPr>
+          <w:rFonts w:ascii="Calibri" w:hAnsi="Calibri" w:cs="Calibri"/>
+          <w:b/>
+        </w:rPr>
+        <w:t>Solution:</w:t>
+      </w:r>
+      <w:r>
+        <w:rPr>
+          <w:rFonts w:ascii="Calibri" w:hAnsi="Calibri" w:cs="Calibri"/>
+        </w:rPr>
+        <w:t xml:space="preserve"> The solution is to </w:t>
+      </w:r>
+      <w:r>
+        <w:rPr>
+          <w:rFonts w:ascii="Calibri" w:hAnsi="Calibri" w:cs="Calibri"/>
+        </w:rPr>
+        <w:t xml:space="preserve">use a node package for </w:t>
+      </w:r>
+      <w:r>
+        <w:rPr>
+          <w:rFonts w:ascii="Calibri" w:hAnsi="Calibri" w:cs="Calibri"/>
+        </w:rPr>
+        <w:t xml:space="preserve">queuing </w:t>
+      </w:r>
+      <w:r>
+        <w:rPr>
+          <w:rFonts w:ascii="Calibri" w:hAnsi="Calibri" w:cs="Calibri"/>
+        </w:rPr>
+        <w:t>and managing the queue</w:t>
+      </w:r>
+      <w:r>
+        <w:rPr>
+          <w:rFonts w:ascii="Calibri" w:hAnsi="Calibri" w:cs="Calibri"/>
+        </w:rPr>
+        <w:t xml:space="preserve">. </w:t>
+      </w:r>
+    </w:p>
+    <w:p>
+      <w:pPr>
+        <w:rPr>
+          <w:rFonts w:ascii="Calibri" w:hAnsi="Calibri" w:cs="Calibri"/>
+        </w:rPr>
+      </w:pPr>
+      <w:r>
+        <w:rPr>
+          <w:rFonts w:ascii="Calibri" w:hAnsi="Calibri" w:cs="Calibri"/>
+        </w:rPr>
+        <w:t>T</w:t>
+      </w:r>
+      <w:r>
+        <w:rPr>
+          <w:rFonts w:ascii="Calibri" w:hAnsi="Calibri" w:cs="Calibri"/>
+        </w:rPr>
+        <w:t xml:space="preserve">he queue task is executed </w:t>
+      </w:r>
+      <w:r>
+        <w:rPr>
+          <w:rFonts w:ascii="Calibri" w:hAnsi="Calibri" w:cs="Calibri"/>
+        </w:rPr>
+        <w:t xml:space="preserve">as a job and </w:t>
+      </w:r>
+      <w:r>
+        <w:rPr>
+          <w:rFonts w:ascii="Calibri" w:hAnsi="Calibri" w:cs="Calibri"/>
+        </w:rPr>
+        <w:t xml:space="preserve">one at a time. The queue is fed into worker. The completed job i.e. email </w:t>
+      </w:r>
+      <w:r>
+        <w:rPr>
+          <w:rFonts w:ascii="Calibri" w:hAnsi="Calibri" w:cs="Calibri"/>
+        </w:rPr>
+        <w:t xml:space="preserve">that </w:t>
+      </w:r>
+      <w:r>
+        <w:rPr>
+          <w:rFonts w:ascii="Calibri" w:hAnsi="Calibri" w:cs="Calibri"/>
+        </w:rPr>
+        <w:t>got sent is removed from the queue</w:t>
+      </w:r>
+      <w:r>
+        <w:rPr>
+          <w:rFonts w:ascii="Calibri" w:hAnsi="Calibri" w:cs="Calibri"/>
+        </w:rPr>
+        <w:t xml:space="preserve"> a</w:t>
+      </w:r>
+      <w:r>
+        <w:rPr>
+          <w:rFonts w:ascii="Calibri" w:hAnsi="Calibri" w:cs="Calibri"/>
+        </w:rPr>
+        <w:t xml:space="preserve">nd </w:t>
+      </w:r>
+      <w:r>
+        <w:rPr>
+          <w:rFonts w:ascii="Calibri" w:hAnsi="Calibri" w:cs="Calibri"/>
+        </w:rPr>
+        <w:t xml:space="preserve">remaining items are attempted again. </w:t>
+      </w:r>
+    </w:p>
+    <w:p>
+      <w:pPr>
+        <w:rPr>
+          <w:rFonts w:ascii="Calibri" w:hAnsi="Calibri" w:cs="Calibri"/>
+        </w:rPr>
+      </w:pPr>
+      <w:proofErr w:type="spellStart"/>
+      <w:r>
+        <w:rPr>
+          <w:rFonts w:ascii="Calibri" w:hAnsi="Calibri" w:cs="Calibri"/>
+          <w:b/>
+        </w:rPr>
+        <w:t>NodeJS</w:t>
+      </w:r>
+      <w:proofErr w:type="spellEnd"/>
+      <w:r>
+        <w:rPr>
+          <w:rFonts w:ascii="Calibri" w:hAnsi="Calibri" w:cs="Calibri"/>
+          <w:b/>
+        </w:rPr>
+        <w:t xml:space="preserve"> </w:t>
+      </w:r>
+      <w:proofErr w:type="gramStart"/>
+      <w:r>
+        <w:rPr>
+          <w:rFonts w:ascii="Calibri" w:hAnsi="Calibri" w:cs="Calibri"/>
+          <w:b/>
+        </w:rPr>
+        <w:t>package</w:t>
+      </w:r>
+      <w:r>
+        <w:rPr>
+          <w:rFonts w:ascii="Calibri" w:hAnsi="Calibri" w:cs="Calibri"/>
+        </w:rPr>
+        <w:t xml:space="preserve"> :</w:t>
+      </w:r>
+      <w:proofErr w:type="gramEnd"/>
+      <w:r>
+        <w:rPr>
+          <w:rFonts w:ascii="Calibri" w:hAnsi="Calibri" w:cs="Calibri"/>
+        </w:rPr>
+        <w:t xml:space="preserve">  We can use </w:t>
+      </w:r>
+      <w:proofErr w:type="spellStart"/>
+      <w:r>
+        <w:rPr>
+          <w:rFonts w:ascii="Calibri" w:hAnsi="Calibri" w:cs="Calibri"/>
+        </w:rPr>
+        <w:t>rabbitMQ</w:t>
+      </w:r>
+      <w:proofErr w:type="spellEnd"/>
+      <w:r>
+        <w:rPr>
+          <w:rFonts w:ascii="Calibri" w:hAnsi="Calibri" w:cs="Calibri"/>
+        </w:rPr>
+        <w:t xml:space="preserve"> (</w:t>
+      </w:r>
+      <w:proofErr w:type="spellStart"/>
+      <w:r>
+        <w:rPr>
+          <w:rFonts w:ascii="Calibri" w:hAnsi="Calibri" w:cs="Calibri"/>
+        </w:rPr>
+        <w:t>amqp</w:t>
+      </w:r>
+      <w:proofErr w:type="spellEnd"/>
+      <w:r>
+        <w:rPr>
+          <w:rFonts w:ascii="Calibri" w:hAnsi="Calibri" w:cs="Calibri"/>
+        </w:rPr>
+        <w:t xml:space="preserve">) to implement workers. </w:t>
       </w:r>
     </w:p>
     <w:p/>
@@ -5716,7 +6060,7 @@
             <w:bCs/>
             <w:noProof/>
           </w:rPr>
-          <w:t>11</w:t>
+          <w:t>4</w:t>
         </w:r>
         <w:r>
           <w:rPr>
@@ -6745,7 +7089,7 @@
   <w:abstractNum w:abstractNumId="9" w15:restartNumberingAfterBreak="0">
     <w:nsid w:val="61082C14"/>
     <w:multiLevelType w:val="hybridMultilevel"/>
-    <w:tmpl w:val="07FA7E96"/>
+    <w:tmpl w:val="A0CC1E48"/>
     <w:lvl w:ilvl="0" w:tplc="0409000F">
       <w:start w:val="1"/>
       <w:numFmt w:val="decimal"/>
@@ -8631,7 +8975,7 @@
 </file>
 
 <file path=customXml/itemProps1.xml><?xml version="1.0" encoding="utf-8"?>
-<ds:datastoreItem xmlns:ds="http://schemas.openxmlformats.org/officeDocument/2006/customXml" ds:itemID="{3F35B8B6-FC45-4E15-9268-08FF9B160314}">
+<ds:datastoreItem xmlns:ds="http://schemas.openxmlformats.org/officeDocument/2006/customXml" ds:itemID="{FE430D95-9508-44EA-B531-1F735C729E12}">
   <ds:schemaRefs>
     <ds:schemaRef ds:uri="http://schemas.openxmlformats.org/officeDocument/2006/bibliography"/>
   </ds:schemaRefs>

</xml_diff>

<commit_message>
Added some more description
</commit_message>
<xml_diff>
--- a/ReadMe.docx
+++ b/ReadMe.docx
@@ -1,6 +1,6 @@
 
 <file path=word/document.xml><?xml version="1.0" encoding="utf-8"?>
-<w:document xmlns:wpc="http://schemas.microsoft.com/office/word/2010/wordprocessingCanvas" xmlns:cx="http://schemas.microsoft.com/office/drawing/2014/chartex" xmlns:cx1="http://schemas.microsoft.com/office/drawing/2015/9/8/chartex" xmlns:cx2="http://schemas.microsoft.com/office/drawing/2015/10/21/chartex" xmlns:cx3="http://schemas.microsoft.com/office/drawing/2016/5/9/chartex" xmlns:cx4="http://schemas.microsoft.com/office/drawing/2016/5/10/chartex" xmlns:cx5="http://schemas.microsoft.com/office/drawing/2016/5/11/chartex" xmlns:mc="http://schemas.openxmlformats.org/markup-compatibility/2006" xmlns:o="urn:schemas-microsoft-com:office:office" xmlns:r="http://schemas.openxmlformats.org/officeDocument/2006/relationships" xmlns:m="http://schemas.openxmlformats.org/officeDocument/2006/math" xmlns:v="urn:schemas-microsoft-com:vml" xmlns:wp14="http://schemas.microsoft.com/office/word/2010/wordprocessingDrawing" xmlns:wp="http://schemas.openxmlformats.org/drawingml/2006/wordprocessingDrawing" xmlns:w10="urn:schemas-microsoft-com:office:word" xmlns:w="http://schemas.openxmlformats.org/wordprocessingml/2006/main" xmlns:w14="http://schemas.microsoft.com/office/word/2010/wordml" xmlns:w15="http://schemas.microsoft.com/office/word/2012/wordml" xmlns:w16se="http://schemas.microsoft.com/office/word/2015/wordml/symex" xmlns:wpg="http://schemas.microsoft.com/office/word/2010/wordprocessingGroup" xmlns:wpi="http://schemas.microsoft.com/office/word/2010/wordprocessingInk" xmlns:wne="http://schemas.microsoft.com/office/word/2006/wordml" xmlns:wps="http://schemas.microsoft.com/office/word/2010/wordprocessingShape" mc:Ignorable="w14 w15 w16se wp14">
+<w:document xmlns:ve="http://schemas.openxmlformats.org/markup-compatibility/2006" xmlns:o="urn:schemas-microsoft-com:office:office" xmlns:r="http://schemas.openxmlformats.org/officeDocument/2006/relationships" xmlns:m="http://schemas.openxmlformats.org/officeDocument/2006/math" xmlns:v="urn:schemas-microsoft-com:vml" xmlns:wp="http://schemas.openxmlformats.org/drawingml/2006/wordprocessingDrawing" xmlns:w10="urn:schemas-microsoft-com:office:word" xmlns:w="http://schemas.openxmlformats.org/wordprocessingml/2006/main" xmlns:wne="http://schemas.microsoft.com/office/word/2006/wordml">
   <w:body>
     <w:p>
       <w:pPr>
@@ -2062,13 +2062,8 @@
           <w:numId w:val="4"/>
         </w:numPr>
       </w:pPr>
-      <w:proofErr w:type="spellStart"/>
-      <w:r>
-        <w:t>SendGrid</w:t>
-      </w:r>
-      <w:proofErr w:type="spellEnd"/>
-      <w:r>
-        <w:t xml:space="preserve"> </w:t>
+      <w:r>
+        <w:t xml:space="preserve">SendGrid </w:t>
       </w:r>
     </w:p>
     <w:p>
@@ -2079,13 +2074,11 @@
           <w:numId w:val="4"/>
         </w:numPr>
       </w:pPr>
-      <w:proofErr w:type="spellStart"/>
-      <w:r>
-        <w:t>Mailgun</w:t>
-      </w:r>
-      <w:proofErr w:type="spellEnd"/>
-      <w:r>
-        <w:t xml:space="preserve"> </w:t>
+      <w:r>
+        <w:t>MailG</w:t>
+      </w:r>
+      <w:r>
+        <w:t xml:space="preserve">un </w:t>
       </w:r>
     </w:p>
     <w:p>
@@ -2134,15 +2127,15 @@
     </w:p>
     <w:tbl>
       <w:tblPr>
-        <w:tblStyle w:val="GridTable5Dark-Accent5"/>
+        <w:tblStyle w:val="GridTable5DarkAccent5"/>
         <w:tblW w:w="5000" w:type="pct"/>
-        <w:tblLook w:val="0600" w:firstRow="0" w:lastRow="0" w:firstColumn="0" w:lastColumn="0" w:noHBand="1" w:noVBand="1"/>
+        <w:tblLook w:val="0600"/>
       </w:tblPr>
       <w:tblGrid>
-        <w:gridCol w:w="1181"/>
-        <w:gridCol w:w="1276"/>
-        <w:gridCol w:w="3220"/>
-        <w:gridCol w:w="3673"/>
+        <w:gridCol w:w="1209"/>
+        <w:gridCol w:w="1307"/>
+        <w:gridCol w:w="3299"/>
+        <w:gridCol w:w="3761"/>
       </w:tblGrid>
       <w:tr>
         <w:trPr>
@@ -2567,13 +2560,8 @@
           </w:tcPr>
           <w:p>
             <w:r>
-              <w:t xml:space="preserve">Send Email using </w:t>
-            </w:r>
-            <w:proofErr w:type="spellStart"/>
-            <w:r>
-              <w:t>SendGrid</w:t>
-            </w:r>
-            <w:proofErr w:type="spellEnd"/>
+              <w:t>Send Email using SendGrid</w:t>
+            </w:r>
           </w:p>
         </w:tc>
         <w:tc>
@@ -2621,13 +2609,8 @@
           </w:tcPr>
           <w:p>
             <w:r>
-              <w:t xml:space="preserve">Send Email using </w:t>
-            </w:r>
-            <w:proofErr w:type="spellStart"/>
-            <w:r>
-              <w:t>MailGun</w:t>
-            </w:r>
-            <w:proofErr w:type="spellEnd"/>
+              <w:t>Send Email using MailGun</w:t>
+            </w:r>
           </w:p>
         </w:tc>
         <w:tc>
@@ -3058,6 +3041,18 @@
       <w:pPr>
         <w:pStyle w:val="ListParagraph"/>
         <w:numPr>
+          <w:ilvl w:val="1"/>
+          <w:numId w:val="6"/>
+        </w:numPr>
+      </w:pPr>
+      <w:r>
+        <w:t>eslint</w:t>
+      </w:r>
+    </w:p>
+    <w:p>
+      <w:pPr>
+        <w:pStyle w:val="ListParagraph"/>
+        <w:numPr>
           <w:ilvl w:val="0"/>
           <w:numId w:val="6"/>
         </w:numPr>
@@ -3135,21 +3130,8 @@
           <w:numId w:val="6"/>
         </w:numPr>
       </w:pPr>
-      <w:proofErr w:type="spellStart"/>
-      <w:r>
-        <w:t>SendGrid</w:t>
-      </w:r>
-      <w:proofErr w:type="spellEnd"/>
-      <w:r>
-        <w:t xml:space="preserve">, </w:t>
-      </w:r>
-      <w:proofErr w:type="spellStart"/>
-      <w:r>
-        <w:t>MailGun</w:t>
-      </w:r>
-      <w:proofErr w:type="spellEnd"/>
-      <w:r>
-        <w:t>, Mandrill, AWS SES</w:t>
+      <w:r>
+        <w:t>SendGrid, MailGun, Mandrill, AWS SES</w:t>
       </w:r>
     </w:p>
     <w:p>
@@ -3345,15 +3327,7 @@
       </w:r>
       <w:proofErr w:type="spellEnd"/>
       <w:r>
-        <w:t xml:space="preserve">": "^15.4.2" – </w:t>
-      </w:r>
-      <w:proofErr w:type="spellStart"/>
-      <w:r>
-        <w:t>React’s</w:t>
-      </w:r>
-      <w:proofErr w:type="spellEnd"/>
-      <w:r>
-        <w:t xml:space="preserve"> Document object model to directly update the DOM as an object</w:t>
+        <w:t>": "^15.4.2" – React’s Document object model to directly update the DOM as an object</w:t>
       </w:r>
     </w:p>
     <w:p>
@@ -3476,6 +3450,7 @@
           <w:sz w:val="18"/>
           <w:szCs w:val="18"/>
         </w:rPr>
+        <w:lastRenderedPageBreak/>
         <w:t>"log4js": "^1.1.0" – to enable logging in log files</w:t>
       </w:r>
     </w:p>
@@ -3498,7 +3473,6 @@
           <w:sz w:val="18"/>
           <w:szCs w:val="18"/>
         </w:rPr>
-        <w:lastRenderedPageBreak/>
         <w:t>"</w:t>
       </w:r>
       <w:proofErr w:type="spellStart"/>
@@ -3782,6 +3756,28 @@
     </w:p>
     <w:p>
       <w:pPr>
+        <w:pStyle w:val="ListParagraph"/>
+        <w:numPr>
+          <w:ilvl w:val="0"/>
+          <w:numId w:val="11"/>
+        </w:numPr>
+        <w:rPr>
+          <w:rFonts w:ascii="Courier New" w:hAnsi="Courier New" w:cs="Courier New"/>
+          <w:sz w:val="18"/>
+          <w:szCs w:val="18"/>
+        </w:rPr>
+      </w:pPr>
+      <w:r>
+        <w:rPr>
+          <w:rFonts w:ascii="Courier New" w:hAnsi="Courier New" w:cs="Courier New"/>
+          <w:sz w:val="18"/>
+          <w:szCs w:val="18"/>
+        </w:rPr>
+        <w:t>“eslint”: - For coding conventions</w:t>
+      </w:r>
+    </w:p>
+    <w:p>
+      <w:pPr>
         <w:pStyle w:val="Heading1"/>
         <w:numPr>
           <w:ilvl w:val="0"/>
@@ -3806,7 +3802,7 @@
           <w:noProof/>
         </w:rPr>
         <w:drawing>
-          <wp:inline distT="0" distB="0" distL="0" distR="0" wp14:anchorId="7CB3CE8F">
+          <wp:inline distT="0" distB="0" distL="0" distR="0">
             <wp:extent cx="5933515" cy="2373630"/>
             <wp:effectExtent l="0" t="0" r="0" b="0"/>
             <wp:docPr id="1" name="Picture 1"/>
@@ -3826,7 +3822,7 @@
                     <a:blip r:embed="rId8" cstate="print">
                       <a:extLst>
                         <a:ext uri="{28A0092B-C50C-407E-A947-70E740481C1C}">
-                          <a14:useLocalDpi xmlns:a14="http://schemas.microsoft.com/office/drawing/2010/main" val="0"/>
+                          <a14:useLocalDpi xmlns="" xmlns:wpc="http://schemas.microsoft.com/office/word/2010/wordprocessingCanvas" xmlns:cx="http://schemas.microsoft.com/office/drawing/2014/chartex" xmlns:cx1="http://schemas.microsoft.com/office/drawing/2015/9/8/chartex" xmlns:cx2="http://schemas.microsoft.com/office/drawing/2015/10/21/chartex" xmlns:cx3="http://schemas.microsoft.com/office/drawing/2016/5/9/chartex" xmlns:cx4="http://schemas.microsoft.com/office/drawing/2016/5/10/chartex" xmlns:cx5="http://schemas.microsoft.com/office/drawing/2016/5/11/chartex" xmlns:mc="http://schemas.openxmlformats.org/markup-compatibility/2006" xmlns:o="urn:schemas-microsoft-com:office:office" xmlns:v="urn:schemas-microsoft-com:vml" xmlns:wp14="http://schemas.microsoft.com/office/word/2010/wordprocessingDrawing" xmlns:w10="urn:schemas-microsoft-com:office:word" xmlns:w="http://schemas.openxmlformats.org/wordprocessingml/2006/main" xmlns:w14="http://schemas.microsoft.com/office/word/2010/wordml" xmlns:w15="http://schemas.microsoft.com/office/word/2012/wordml" xmlns:w16se="http://schemas.microsoft.com/office/word/2015/wordml/symex" xmlns:wpg="http://schemas.microsoft.com/office/word/2010/wordprocessingGroup" xmlns:wpi="http://schemas.microsoft.com/office/word/2010/wordprocessingInk" xmlns:wps="http://schemas.microsoft.com/office/word/2010/wordprocessingShape" xmlns:a14="http://schemas.microsoft.com/office/drawing/2010/main" val="0"/>
                         </a:ext>
                       </a:extLst>
                     </a:blip>
@@ -3882,7 +3878,13 @@
         <w:rPr>
           <w:b/>
         </w:rPr>
-        <w:t>Reach JS:</w:t>
+        <w:t>React</w:t>
+      </w:r>
+      <w:r>
+        <w:rPr>
+          <w:b/>
+        </w:rPr>
+        <w:t xml:space="preserve"> JS:</w:t>
       </w:r>
       <w:r>
         <w:t xml:space="preserve"> is the UI framework for developing UI components</w:t>
@@ -3969,10 +3971,10 @@
                     <pic:cNvPicPr/>
                   </pic:nvPicPr>
                   <pic:blipFill>
-                    <a:blip r:embed="rId9">
+                    <a:blip r:embed="rId9" cstate="print">
                       <a:extLst>
                         <a:ext uri="{28A0092B-C50C-407E-A947-70E740481C1C}">
-                          <a14:useLocalDpi xmlns:a14="http://schemas.microsoft.com/office/drawing/2010/main" val="0"/>
+                          <a14:useLocalDpi xmlns="" xmlns:wpc="http://schemas.microsoft.com/office/word/2010/wordprocessingCanvas" xmlns:cx="http://schemas.microsoft.com/office/drawing/2014/chartex" xmlns:cx1="http://schemas.microsoft.com/office/drawing/2015/9/8/chartex" xmlns:cx2="http://schemas.microsoft.com/office/drawing/2015/10/21/chartex" xmlns:cx3="http://schemas.microsoft.com/office/drawing/2016/5/9/chartex" xmlns:cx4="http://schemas.microsoft.com/office/drawing/2016/5/10/chartex" xmlns:cx5="http://schemas.microsoft.com/office/drawing/2016/5/11/chartex" xmlns:mc="http://schemas.openxmlformats.org/markup-compatibility/2006" xmlns:o="urn:schemas-microsoft-com:office:office" xmlns:v="urn:schemas-microsoft-com:vml" xmlns:wp14="http://schemas.microsoft.com/office/word/2010/wordprocessingDrawing" xmlns:w10="urn:schemas-microsoft-com:office:word" xmlns:w="http://schemas.openxmlformats.org/wordprocessingml/2006/main" xmlns:w14="http://schemas.microsoft.com/office/word/2010/wordml" xmlns:w15="http://schemas.microsoft.com/office/word/2012/wordml" xmlns:w16se="http://schemas.microsoft.com/office/word/2015/wordml/symex" xmlns:wpg="http://schemas.microsoft.com/office/word/2010/wordprocessingGroup" xmlns:wpi="http://schemas.microsoft.com/office/word/2010/wordprocessingInk" xmlns:wps="http://schemas.microsoft.com/office/word/2010/wordprocessingShape" xmlns:a14="http://schemas.microsoft.com/office/drawing/2010/main" val="0"/>
                         </a:ext>
                       </a:extLst>
                     </a:blip>
@@ -4060,41 +4062,39 @@
           <w:szCs w:val="16"/>
         </w:rPr>
       </w:pPr>
-      <w:proofErr w:type="spellStart"/>
       <w:r>
         <w:rPr>
           <w:rFonts w:ascii="Courier New" w:hAnsi="Courier New" w:cs="Courier New"/>
           <w:sz w:val="16"/>
           <w:szCs w:val="16"/>
         </w:rPr>
-        <w:t>Src</w:t>
-      </w:r>
-      <w:proofErr w:type="spellEnd"/>
-      <w:r>
+        <w:t>Src\</w:t>
+      </w:r>
+    </w:p>
+    <w:p>
+      <w:pPr>
+        <w:ind w:firstLine="360"/>
         <w:rPr>
           <w:rFonts w:ascii="Courier New" w:hAnsi="Courier New" w:cs="Courier New"/>
           <w:sz w:val="16"/>
           <w:szCs w:val="16"/>
         </w:rPr>
-        <w:t>\</w:t>
-      </w:r>
-    </w:p>
-    <w:p>
-      <w:pPr>
-        <w:ind w:firstLine="360"/>
+      </w:pPr>
+      <w:r>
         <w:rPr>
           <w:rFonts w:ascii="Courier New" w:hAnsi="Courier New" w:cs="Courier New"/>
           <w:sz w:val="16"/>
           <w:szCs w:val="16"/>
         </w:rPr>
-      </w:pPr>
+        <w:t>Components</w:t>
+      </w:r>
       <w:r>
         <w:rPr>
           <w:rFonts w:ascii="Courier New" w:hAnsi="Courier New" w:cs="Courier New"/>
           <w:sz w:val="16"/>
           <w:szCs w:val="16"/>
         </w:rPr>
-        <w:t>Components</w:t>
+        <w:t xml:space="preserve"> </w:t>
       </w:r>
       <w:r>
         <w:rPr>
@@ -4102,7 +4102,7 @@
           <w:sz w:val="16"/>
           <w:szCs w:val="16"/>
         </w:rPr>
-        <w:t xml:space="preserve"> </w:t>
+        <w:sym w:font="Wingdings" w:char="F0E0"/>
       </w:r>
       <w:r>
         <w:rPr>
@@ -4110,7 +4110,7 @@
           <w:sz w:val="16"/>
           <w:szCs w:val="16"/>
         </w:rPr>
-        <w:sym w:font="Wingdings" w:char="F0E0"/>
+        <w:t xml:space="preserve"> </w:t>
       </w:r>
       <w:r>
         <w:rPr>
@@ -4118,123 +4118,118 @@
           <w:sz w:val="16"/>
           <w:szCs w:val="16"/>
         </w:rPr>
-        <w:t xml:space="preserve"> </w:t>
-      </w:r>
-      <w:proofErr w:type="spellStart"/>
-      <w:r>
+        <w:t>ComposeMailForm,ConfigureProvider, ConfigureProviderItem, Footer, Header, InBox, InBoxItem, Logo, MailDetails</w:t>
+      </w:r>
+    </w:p>
+    <w:p>
+      <w:pPr>
+        <w:ind w:firstLine="360"/>
         <w:rPr>
           <w:rFonts w:ascii="Courier New" w:hAnsi="Courier New" w:cs="Courier New"/>
           <w:sz w:val="16"/>
           <w:szCs w:val="16"/>
         </w:rPr>
-        <w:t>ComposeMailForm,ConfigureProvider</w:t>
-      </w:r>
-      <w:proofErr w:type="spellEnd"/>
+      </w:pPr>
       <w:r>
         <w:rPr>
           <w:rFonts w:ascii="Courier New" w:hAnsi="Courier New" w:cs="Courier New"/>
           <w:sz w:val="16"/>
           <w:szCs w:val="16"/>
         </w:rPr>
-        <w:t xml:space="preserve">, </w:t>
-      </w:r>
-      <w:proofErr w:type="spellStart"/>
+        <w:t>Dispatcher</w:t>
+      </w:r>
       <w:r>
         <w:rPr>
           <w:rFonts w:ascii="Courier New" w:hAnsi="Courier New" w:cs="Courier New"/>
           <w:sz w:val="16"/>
           <w:szCs w:val="16"/>
         </w:rPr>
-        <w:t>ConfigureProviderItem</w:t>
-      </w:r>
-      <w:proofErr w:type="spellEnd"/>
+        <w:t xml:space="preserve"> </w:t>
+      </w:r>
       <w:r>
         <w:rPr>
           <w:rFonts w:ascii="Courier New" w:hAnsi="Courier New" w:cs="Courier New"/>
           <w:sz w:val="16"/>
           <w:szCs w:val="16"/>
         </w:rPr>
-        <w:t xml:space="preserve">, Footer, Header, </w:t>
-      </w:r>
-      <w:proofErr w:type="spellStart"/>
+        <w:sym w:font="Wingdings" w:char="F0E0"/>
+      </w:r>
       <w:r>
         <w:rPr>
           <w:rFonts w:ascii="Courier New" w:hAnsi="Courier New" w:cs="Courier New"/>
           <w:sz w:val="16"/>
           <w:szCs w:val="16"/>
         </w:rPr>
-        <w:t>InBox</w:t>
-      </w:r>
-      <w:proofErr w:type="spellEnd"/>
+        <w:t xml:space="preserve"> </w:t>
+      </w:r>
       <w:r>
         <w:rPr>
           <w:rFonts w:ascii="Courier New" w:hAnsi="Courier New" w:cs="Courier New"/>
           <w:sz w:val="16"/>
           <w:szCs w:val="16"/>
         </w:rPr>
-        <w:t xml:space="preserve">, </w:t>
-      </w:r>
-      <w:proofErr w:type="spellStart"/>
-      <w:r>
+        <w:t>MailDispatcher</w:t>
+      </w:r>
+    </w:p>
+    <w:p>
+      <w:pPr>
+        <w:ind w:firstLine="360"/>
         <w:rPr>
           <w:rFonts w:ascii="Courier New" w:hAnsi="Courier New" w:cs="Courier New"/>
           <w:sz w:val="16"/>
           <w:szCs w:val="16"/>
         </w:rPr>
-        <w:t>InBoxItem</w:t>
-      </w:r>
-      <w:proofErr w:type="spellEnd"/>
+      </w:pPr>
       <w:r>
         <w:rPr>
           <w:rFonts w:ascii="Courier New" w:hAnsi="Courier New" w:cs="Courier New"/>
           <w:sz w:val="16"/>
           <w:szCs w:val="16"/>
         </w:rPr>
-        <w:t xml:space="preserve">, Logo, </w:t>
-      </w:r>
-      <w:proofErr w:type="spellStart"/>
+        <w:lastRenderedPageBreak/>
+        <w:t xml:space="preserve">Stores </w:t>
+      </w:r>
       <w:r>
         <w:rPr>
           <w:rFonts w:ascii="Courier New" w:hAnsi="Courier New" w:cs="Courier New"/>
           <w:sz w:val="16"/>
           <w:szCs w:val="16"/>
         </w:rPr>
-        <w:t>MailDetails</w:t>
-      </w:r>
-      <w:proofErr w:type="spellEnd"/>
-    </w:p>
-    <w:p>
-      <w:pPr>
-        <w:ind w:firstLine="360"/>
+        <w:sym w:font="Wingdings" w:char="F0E0"/>
+      </w:r>
+      <w:r>
         <w:rPr>
           <w:rFonts w:ascii="Courier New" w:hAnsi="Courier New" w:cs="Courier New"/>
           <w:sz w:val="16"/>
           <w:szCs w:val="16"/>
         </w:rPr>
-      </w:pPr>
+        <w:t xml:space="preserve"> </w:t>
+      </w:r>
       <w:r>
         <w:rPr>
           <w:rFonts w:ascii="Courier New" w:hAnsi="Courier New" w:cs="Courier New"/>
           <w:sz w:val="16"/>
           <w:szCs w:val="16"/>
         </w:rPr>
-        <w:t>Dispatcher</w:t>
-      </w:r>
-      <w:r>
+        <w:t>MailStore</w:t>
+      </w:r>
+    </w:p>
+    <w:p>
+      <w:pPr>
+        <w:ind w:firstLine="360"/>
         <w:rPr>
           <w:rFonts w:ascii="Courier New" w:hAnsi="Courier New" w:cs="Courier New"/>
           <w:sz w:val="16"/>
           <w:szCs w:val="16"/>
         </w:rPr>
-        <w:t xml:space="preserve"> </w:t>
-      </w:r>
+      </w:pPr>
       <w:r>
         <w:rPr>
           <w:rFonts w:ascii="Courier New" w:hAnsi="Courier New" w:cs="Courier New"/>
           <w:sz w:val="16"/>
           <w:szCs w:val="16"/>
         </w:rPr>
-        <w:sym w:font="Wingdings" w:char="F0E0"/>
+        <w:t xml:space="preserve">Utils </w:t>
       </w:r>
       <w:r>
         <w:rPr>
@@ -4242,117 +4237,24 @@
           <w:sz w:val="16"/>
           <w:szCs w:val="16"/>
         </w:rPr>
-        <w:t xml:space="preserve"> </w:t>
-      </w:r>
-      <w:proofErr w:type="spellStart"/>
+        <w:sym w:font="Wingdings" w:char="F0E0"/>
+      </w:r>
       <w:r>
         <w:rPr>
           <w:rFonts w:ascii="Courier New" w:hAnsi="Courier New" w:cs="Courier New"/>
           <w:sz w:val="16"/>
           <w:szCs w:val="16"/>
         </w:rPr>
-        <w:t>MailDispatcher</w:t>
-      </w:r>
-      <w:proofErr w:type="spellEnd"/>
-    </w:p>
-    <w:p>
-      <w:pPr>
-        <w:ind w:firstLine="360"/>
+        <w:t xml:space="preserve"> </w:t>
+      </w:r>
+      <w:r>
         <w:rPr>
           <w:rFonts w:ascii="Courier New" w:hAnsi="Courier New" w:cs="Courier New"/>
           <w:sz w:val="16"/>
           <w:szCs w:val="16"/>
         </w:rPr>
-      </w:pPr>
-      <w:r>
-        <w:rPr>
-          <w:rFonts w:ascii="Courier New" w:hAnsi="Courier New" w:cs="Courier New"/>
-          <w:sz w:val="16"/>
-          <w:szCs w:val="16"/>
-        </w:rPr>
-        <w:lastRenderedPageBreak/>
-        <w:t xml:space="preserve">Stores </w:t>
-      </w:r>
-      <w:r>
-        <w:rPr>
-          <w:rFonts w:ascii="Courier New" w:hAnsi="Courier New" w:cs="Courier New"/>
-          <w:sz w:val="16"/>
-          <w:szCs w:val="16"/>
-        </w:rPr>
-        <w:sym w:font="Wingdings" w:char="F0E0"/>
-      </w:r>
-      <w:r>
-        <w:rPr>
-          <w:rFonts w:ascii="Courier New" w:hAnsi="Courier New" w:cs="Courier New"/>
-          <w:sz w:val="16"/>
-          <w:szCs w:val="16"/>
-        </w:rPr>
-        <w:t xml:space="preserve"> </w:t>
-      </w:r>
-      <w:proofErr w:type="spellStart"/>
-      <w:r>
-        <w:rPr>
-          <w:rFonts w:ascii="Courier New" w:hAnsi="Courier New" w:cs="Courier New"/>
-          <w:sz w:val="16"/>
-          <w:szCs w:val="16"/>
-        </w:rPr>
-        <w:t>MailStore</w:t>
-      </w:r>
-      <w:proofErr w:type="spellEnd"/>
-    </w:p>
-    <w:p>
-      <w:pPr>
-        <w:ind w:firstLine="360"/>
-        <w:rPr>
-          <w:rFonts w:ascii="Courier New" w:hAnsi="Courier New" w:cs="Courier New"/>
-          <w:sz w:val="16"/>
-          <w:szCs w:val="16"/>
-        </w:rPr>
-      </w:pPr>
-      <w:proofErr w:type="spellStart"/>
-      <w:r>
-        <w:rPr>
-          <w:rFonts w:ascii="Courier New" w:hAnsi="Courier New" w:cs="Courier New"/>
-          <w:sz w:val="16"/>
-          <w:szCs w:val="16"/>
-        </w:rPr>
-        <w:t>Utils</w:t>
-      </w:r>
-      <w:proofErr w:type="spellEnd"/>
-      <w:r>
-        <w:rPr>
-          <w:rFonts w:ascii="Courier New" w:hAnsi="Courier New" w:cs="Courier New"/>
-          <w:sz w:val="16"/>
-          <w:szCs w:val="16"/>
-        </w:rPr>
-        <w:t xml:space="preserve"> </w:t>
-      </w:r>
-      <w:r>
-        <w:rPr>
-          <w:rFonts w:ascii="Courier New" w:hAnsi="Courier New" w:cs="Courier New"/>
-          <w:sz w:val="16"/>
-          <w:szCs w:val="16"/>
-        </w:rPr>
-        <w:sym w:font="Wingdings" w:char="F0E0"/>
-      </w:r>
-      <w:r>
-        <w:rPr>
-          <w:rFonts w:ascii="Courier New" w:hAnsi="Courier New" w:cs="Courier New"/>
-          <w:sz w:val="16"/>
-          <w:szCs w:val="16"/>
-        </w:rPr>
-        <w:t xml:space="preserve"> </w:t>
-      </w:r>
-      <w:proofErr w:type="spellStart"/>
-      <w:r>
-        <w:rPr>
-          <w:rFonts w:ascii="Courier New" w:hAnsi="Courier New" w:cs="Courier New"/>
-          <w:sz w:val="16"/>
-          <w:szCs w:val="16"/>
-        </w:rPr>
         <w:t>MailAPI</w:t>
       </w:r>
-      <w:proofErr w:type="spellEnd"/>
     </w:p>
     <w:p>
       <w:pPr>
@@ -4387,10 +4289,10 @@
                     <pic:cNvPicPr/>
                   </pic:nvPicPr>
                   <pic:blipFill>
-                    <a:blip r:embed="rId10">
+                    <a:blip r:embed="rId10" cstate="print">
                       <a:extLst>
                         <a:ext uri="{28A0092B-C50C-407E-A947-70E740481C1C}">
-                          <a14:useLocalDpi xmlns:a14="http://schemas.microsoft.com/office/drawing/2010/main" val="0"/>
+                          <a14:useLocalDpi xmlns="" xmlns:wpc="http://schemas.microsoft.com/office/word/2010/wordprocessingCanvas" xmlns:cx="http://schemas.microsoft.com/office/drawing/2014/chartex" xmlns:cx1="http://schemas.microsoft.com/office/drawing/2015/9/8/chartex" xmlns:cx2="http://schemas.microsoft.com/office/drawing/2015/10/21/chartex" xmlns:cx3="http://schemas.microsoft.com/office/drawing/2016/5/9/chartex" xmlns:cx4="http://schemas.microsoft.com/office/drawing/2016/5/10/chartex" xmlns:cx5="http://schemas.microsoft.com/office/drawing/2016/5/11/chartex" xmlns:mc="http://schemas.openxmlformats.org/markup-compatibility/2006" xmlns:o="urn:schemas-microsoft-com:office:office" xmlns:v="urn:schemas-microsoft-com:vml" xmlns:wp14="http://schemas.microsoft.com/office/word/2010/wordprocessingDrawing" xmlns:w10="urn:schemas-microsoft-com:office:word" xmlns:w="http://schemas.openxmlformats.org/wordprocessingml/2006/main" xmlns:w14="http://schemas.microsoft.com/office/word/2010/wordml" xmlns:w15="http://schemas.microsoft.com/office/word/2012/wordml" xmlns:w16se="http://schemas.microsoft.com/office/word/2015/wordml/symex" xmlns:wpg="http://schemas.microsoft.com/office/word/2010/wordprocessingGroup" xmlns:wpi="http://schemas.microsoft.com/office/word/2010/wordprocessingInk" xmlns:wps="http://schemas.microsoft.com/office/word/2010/wordprocessingShape" xmlns:a14="http://schemas.microsoft.com/office/drawing/2010/main" val="0"/>
                         </a:ext>
                       </a:extLst>
                     </a:blip>
@@ -4432,15 +4334,7 @@
     </w:p>
     <w:p>
       <w:r>
-        <w:t xml:space="preserve">This uses </w:t>
-      </w:r>
-      <w:proofErr w:type="spellStart"/>
-      <w:r>
-        <w:t>ExpressJS</w:t>
-      </w:r>
-      <w:proofErr w:type="spellEnd"/>
-      <w:r>
-        <w:t xml:space="preserve"> App framework </w:t>
+        <w:t xml:space="preserve">This uses ExpressJS App framework </w:t>
       </w:r>
       <w:r>
         <w:t>was used for application created and is helpful testing web services and based on the template it can be further extended. Testing is also doable</w:t>
@@ -4470,13 +4364,8 @@
         <w:sym w:font="Wingdings" w:char="F0E0"/>
       </w:r>
       <w:r>
-        <w:t xml:space="preserve"> </w:t>
-      </w:r>
-      <w:proofErr w:type="spellStart"/>
-      <w:r>
-        <w:t>mailerService</w:t>
-      </w:r>
-      <w:proofErr w:type="spellEnd"/>
+        <w:t xml:space="preserve"> mailerService</w:t>
+      </w:r>
     </w:p>
     <w:p>
       <w:r>
@@ -4515,21 +4404,7 @@
         <w:rPr>
           <w:b/>
         </w:rPr>
-        <w:t xml:space="preserve">Steps to Run </w:t>
-      </w:r>
-      <w:proofErr w:type="spellStart"/>
-      <w:r>
-        <w:rPr>
-          <w:b/>
-        </w:rPr>
-        <w:t>NodeJS</w:t>
-      </w:r>
-      <w:proofErr w:type="spellEnd"/>
-      <w:r>
-        <w:rPr>
-          <w:b/>
-        </w:rPr>
-        <w:t xml:space="preserve"> Service:</w:t>
+        <w:t>Steps to Run NodeJS Service:</w:t>
       </w:r>
       <w:bookmarkEnd w:id="15"/>
     </w:p>
@@ -4542,15 +4417,7 @@
         </w:numPr>
       </w:pPr>
       <w:r>
-        <w:t xml:space="preserve">Open command prompt. Navigate to root directory of </w:t>
-      </w:r>
-      <w:proofErr w:type="spellStart"/>
-      <w:r>
-        <w:t>NodeJS</w:t>
-      </w:r>
-      <w:proofErr w:type="spellEnd"/>
-      <w:r>
-        <w:t xml:space="preserve"> application.</w:t>
+        <w:t>Open command prompt. Navigate to root directory of NodeJS application.</w:t>
       </w:r>
     </w:p>
     <w:p>
@@ -4562,23 +4429,7 @@
         </w:numPr>
       </w:pPr>
       <w:r>
-        <w:t>Run command “</w:t>
-      </w:r>
-      <w:proofErr w:type="spellStart"/>
-      <w:r>
-        <w:t>npm</w:t>
-      </w:r>
-      <w:proofErr w:type="spellEnd"/>
-      <w:r>
-        <w:t xml:space="preserve"> install” to install all dependencies from </w:t>
-      </w:r>
-      <w:proofErr w:type="spellStart"/>
-      <w:r>
-        <w:t>package.json</w:t>
-      </w:r>
-      <w:proofErr w:type="spellEnd"/>
-      <w:r>
-        <w:t xml:space="preserve"> file.</w:t>
+        <w:t>Run command “npm install” to install all dependencies from package.json file.</w:t>
       </w:r>
     </w:p>
     <w:p>
@@ -4638,21 +4489,7 @@
         <w:rPr>
           <w:b/>
         </w:rPr>
-        <w:t xml:space="preserve">Steps to run </w:t>
-      </w:r>
-      <w:proofErr w:type="spellStart"/>
-      <w:r>
-        <w:rPr>
-          <w:b/>
-        </w:rPr>
-        <w:t>ReactJS</w:t>
-      </w:r>
-      <w:proofErr w:type="spellEnd"/>
-      <w:r>
-        <w:rPr>
-          <w:b/>
-        </w:rPr>
-        <w:t xml:space="preserve"> application:</w:t>
+        <w:t>Steps to run ReactJS application:</w:t>
       </w:r>
       <w:bookmarkEnd w:id="16"/>
     </w:p>
@@ -4665,15 +4502,7 @@
         </w:numPr>
       </w:pPr>
       <w:r>
-        <w:t xml:space="preserve">Open command prompt. Navigate to root directory of </w:t>
-      </w:r>
-      <w:proofErr w:type="spellStart"/>
-      <w:r>
-        <w:t>ReactJS</w:t>
-      </w:r>
-      <w:proofErr w:type="spellEnd"/>
-      <w:r>
-        <w:t xml:space="preserve"> application.</w:t>
+        <w:t>Open command prompt. Navigate to root directory of ReactJS application.</w:t>
       </w:r>
     </w:p>
     <w:p>
@@ -4685,23 +4514,7 @@
         </w:numPr>
       </w:pPr>
       <w:r>
-        <w:t>Run command “</w:t>
-      </w:r>
-      <w:proofErr w:type="spellStart"/>
-      <w:r>
-        <w:t>npm</w:t>
-      </w:r>
-      <w:proofErr w:type="spellEnd"/>
-      <w:r>
-        <w:t xml:space="preserve"> install” to install all dependencies from </w:t>
-      </w:r>
-      <w:proofErr w:type="spellStart"/>
-      <w:r>
-        <w:t>package.json</w:t>
-      </w:r>
-      <w:proofErr w:type="spellEnd"/>
-      <w:r>
-        <w:t xml:space="preserve"> file.</w:t>
+        <w:t>Run command “npm install” to install all dependencies from package.json file.</w:t>
       </w:r>
     </w:p>
     <w:p>
@@ -4713,15 +4526,7 @@
         </w:numPr>
       </w:pPr>
       <w:r>
-        <w:t xml:space="preserve"> Run command “</w:t>
-      </w:r>
-      <w:proofErr w:type="spellStart"/>
-      <w:r>
-        <w:t>npm</w:t>
-      </w:r>
-      <w:proofErr w:type="spellEnd"/>
-      <w:r>
-        <w:t xml:space="preserve"> start” to start application.</w:t>
+        <w:t xml:space="preserve"> Run command “npm start” to start application.</w:t>
       </w:r>
     </w:p>
     <w:p>
@@ -4797,15 +4602,7 @@
     </w:p>
     <w:p>
       <w:r>
-        <w:t xml:space="preserve">Use </w:t>
-      </w:r>
-      <w:proofErr w:type="spellStart"/>
-      <w:r>
-        <w:t>npm</w:t>
-      </w:r>
-      <w:proofErr w:type="spellEnd"/>
-      <w:r>
-        <w:t xml:space="preserve"> test to run the tests the results of </w:t>
+        <w:t xml:space="preserve">Use npm test to run the tests the results of </w:t>
       </w:r>
       <w:r>
         <w:t>3</w:t>
@@ -4826,13 +4623,14 @@
         </w:numPr>
       </w:pPr>
       <w:r>
-        <w:t xml:space="preserve">Test </w:t>
-      </w:r>
-      <w:proofErr w:type="spellStart"/>
-      <w:r>
-        <w:t>Sendrid</w:t>
-      </w:r>
-      <w:proofErr w:type="spellEnd"/>
+        <w:t>Test Send</w:t>
+      </w:r>
+      <w:r>
+        <w:t>G</w:t>
+      </w:r>
+      <w:r>
+        <w:t>rid</w:t>
+      </w:r>
     </w:p>
     <w:p>
       <w:pPr>
@@ -4843,13 +4641,8 @@
         </w:numPr>
       </w:pPr>
       <w:r>
-        <w:t xml:space="preserve">Test </w:t>
-      </w:r>
-      <w:proofErr w:type="spellStart"/>
-      <w:r>
-        <w:t>MailGun</w:t>
-      </w:r>
-      <w:proofErr w:type="spellEnd"/>
+        <w:t>Test MailGun</w:t>
+      </w:r>
     </w:p>
     <w:p>
       <w:pPr>
@@ -4892,10 +4685,10 @@
                     </pic:cNvPicPr>
                   </pic:nvPicPr>
                   <pic:blipFill>
-                    <a:blip r:embed="rId12">
+                    <a:blip r:embed="rId12" cstate="print">
                       <a:extLst>
                         <a:ext uri="{28A0092B-C50C-407E-A947-70E740481C1C}">
-                          <a14:useLocalDpi xmlns:a14="http://schemas.microsoft.com/office/drawing/2010/main" val="0"/>
+                          <a14:useLocalDpi xmlns="" xmlns:wpc="http://schemas.microsoft.com/office/word/2010/wordprocessingCanvas" xmlns:cx="http://schemas.microsoft.com/office/drawing/2014/chartex" xmlns:cx1="http://schemas.microsoft.com/office/drawing/2015/9/8/chartex" xmlns:cx2="http://schemas.microsoft.com/office/drawing/2015/10/21/chartex" xmlns:cx3="http://schemas.microsoft.com/office/drawing/2016/5/9/chartex" xmlns:cx4="http://schemas.microsoft.com/office/drawing/2016/5/10/chartex" xmlns:cx5="http://schemas.microsoft.com/office/drawing/2016/5/11/chartex" xmlns:mc="http://schemas.openxmlformats.org/markup-compatibility/2006" xmlns:o="urn:schemas-microsoft-com:office:office" xmlns:v="urn:schemas-microsoft-com:vml" xmlns:wp14="http://schemas.microsoft.com/office/word/2010/wordprocessingDrawing" xmlns:w10="urn:schemas-microsoft-com:office:word" xmlns:w="http://schemas.openxmlformats.org/wordprocessingml/2006/main" xmlns:w14="http://schemas.microsoft.com/office/word/2010/wordml" xmlns:w15="http://schemas.microsoft.com/office/word/2012/wordml" xmlns:w16se="http://schemas.microsoft.com/office/word/2015/wordml/symex" xmlns:wpg="http://schemas.microsoft.com/office/word/2010/wordprocessingGroup" xmlns:wpi="http://schemas.microsoft.com/office/word/2010/wordprocessingInk" xmlns:wps="http://schemas.microsoft.com/office/word/2010/wordprocessingShape" xmlns:a14="http://schemas.microsoft.com/office/drawing/2010/main" val="0"/>
                         </a:ext>
                       </a:extLst>
                     </a:blip>
@@ -5013,10 +4806,10 @@
                     </pic:cNvPicPr>
                   </pic:nvPicPr>
                   <pic:blipFill>
-                    <a:blip r:embed="rId13">
+                    <a:blip r:embed="rId13" cstate="print">
                       <a:extLst>
                         <a:ext uri="{28A0092B-C50C-407E-A947-70E740481C1C}">
-                          <a14:useLocalDpi xmlns:a14="http://schemas.microsoft.com/office/drawing/2010/main" val="0"/>
+                          <a14:useLocalDpi xmlns="" xmlns:wpc="http://schemas.microsoft.com/office/word/2010/wordprocessingCanvas" xmlns:cx="http://schemas.microsoft.com/office/drawing/2014/chartex" xmlns:cx1="http://schemas.microsoft.com/office/drawing/2015/9/8/chartex" xmlns:cx2="http://schemas.microsoft.com/office/drawing/2015/10/21/chartex" xmlns:cx3="http://schemas.microsoft.com/office/drawing/2016/5/9/chartex" xmlns:cx4="http://schemas.microsoft.com/office/drawing/2016/5/10/chartex" xmlns:cx5="http://schemas.microsoft.com/office/drawing/2016/5/11/chartex" xmlns:mc="http://schemas.openxmlformats.org/markup-compatibility/2006" xmlns:o="urn:schemas-microsoft-com:office:office" xmlns:v="urn:schemas-microsoft-com:vml" xmlns:wp14="http://schemas.microsoft.com/office/word/2010/wordprocessingDrawing" xmlns:w10="urn:schemas-microsoft-com:office:word" xmlns:w="http://schemas.openxmlformats.org/wordprocessingml/2006/main" xmlns:w14="http://schemas.microsoft.com/office/word/2010/wordml" xmlns:w15="http://schemas.microsoft.com/office/word/2012/wordml" xmlns:w16se="http://schemas.microsoft.com/office/word/2015/wordml/symex" xmlns:wpg="http://schemas.microsoft.com/office/word/2010/wordprocessingGroup" xmlns:wpi="http://schemas.microsoft.com/office/word/2010/wordprocessingInk" xmlns:wps="http://schemas.microsoft.com/office/word/2010/wordprocessingShape" xmlns:a14="http://schemas.microsoft.com/office/drawing/2010/main" val="0"/>
                         </a:ext>
                       </a:extLst>
                     </a:blip>
@@ -5075,10 +4868,10 @@
                     </pic:cNvPicPr>
                   </pic:nvPicPr>
                   <pic:blipFill>
-                    <a:blip r:embed="rId14">
+                    <a:blip r:embed="rId14" cstate="print">
                       <a:extLst>
                         <a:ext uri="{28A0092B-C50C-407E-A947-70E740481C1C}">
-                          <a14:useLocalDpi xmlns:a14="http://schemas.microsoft.com/office/drawing/2010/main" val="0"/>
+                          <a14:useLocalDpi xmlns="" xmlns:wpc="http://schemas.microsoft.com/office/word/2010/wordprocessingCanvas" xmlns:cx="http://schemas.microsoft.com/office/drawing/2014/chartex" xmlns:cx1="http://schemas.microsoft.com/office/drawing/2015/9/8/chartex" xmlns:cx2="http://schemas.microsoft.com/office/drawing/2015/10/21/chartex" xmlns:cx3="http://schemas.microsoft.com/office/drawing/2016/5/9/chartex" xmlns:cx4="http://schemas.microsoft.com/office/drawing/2016/5/10/chartex" xmlns:cx5="http://schemas.microsoft.com/office/drawing/2016/5/11/chartex" xmlns:mc="http://schemas.openxmlformats.org/markup-compatibility/2006" xmlns:o="urn:schemas-microsoft-com:office:office" xmlns:v="urn:schemas-microsoft-com:vml" xmlns:wp14="http://schemas.microsoft.com/office/word/2010/wordprocessingDrawing" xmlns:w10="urn:schemas-microsoft-com:office:word" xmlns:w="http://schemas.openxmlformats.org/wordprocessingml/2006/main" xmlns:w14="http://schemas.microsoft.com/office/word/2010/wordml" xmlns:w15="http://schemas.microsoft.com/office/word/2012/wordml" xmlns:w16se="http://schemas.microsoft.com/office/word/2015/wordml/symex" xmlns:wpg="http://schemas.microsoft.com/office/word/2010/wordprocessingGroup" xmlns:wpi="http://schemas.microsoft.com/office/word/2010/wordprocessingInk" xmlns:wps="http://schemas.microsoft.com/office/word/2010/wordprocessingShape" xmlns:a14="http://schemas.microsoft.com/office/drawing/2010/main" val="0"/>
                         </a:ext>
                       </a:extLst>
                     </a:blip>
@@ -5129,9 +4922,9 @@
     </w:p>
     <w:tbl>
       <w:tblPr>
-        <w:tblStyle w:val="GridTable4-Accent5"/>
+        <w:tblStyle w:val="GridTable4Accent5"/>
         <w:tblW w:w="0" w:type="auto"/>
-        <w:tblLook w:val="04A0" w:firstRow="1" w:lastRow="0" w:firstColumn="1" w:lastColumn="0" w:noHBand="0" w:noVBand="1"/>
+        <w:tblLook w:val="04A0"/>
       </w:tblPr>
       <w:tblGrid>
         <w:gridCol w:w="1705"/>
@@ -5140,11 +4933,11 @@
       </w:tblGrid>
       <w:tr>
         <w:trPr>
-          <w:cnfStyle w:val="100000000000" w:firstRow="1" w:lastRow="0" w:firstColumn="0" w:lastColumn="0" w:oddVBand="0" w:evenVBand="0" w:oddHBand="0" w:evenHBand="0" w:firstRowFirstColumn="0" w:firstRowLastColumn="0" w:lastRowFirstColumn="0" w:lastRowLastColumn="0"/>
+          <w:cnfStyle w:val="100000000000"/>
         </w:trPr>
         <w:tc>
           <w:tcPr>
-            <w:cnfStyle w:val="001000000000" w:firstRow="0" w:lastRow="0" w:firstColumn="1" w:lastColumn="0" w:oddVBand="0" w:evenVBand="0" w:oddHBand="0" w:evenHBand="0" w:firstRowFirstColumn="0" w:firstRowLastColumn="0" w:lastRowFirstColumn="0" w:lastRowLastColumn="0"/>
+            <w:cnfStyle w:val="001000000000"/>
             <w:tcW w:w="1705" w:type="dxa"/>
           </w:tcPr>
           <w:p>
@@ -5162,7 +4955,7 @@
           </w:tcPr>
           <w:p>
             <w:pPr>
-              <w:cnfStyle w:val="100000000000" w:firstRow="1" w:lastRow="0" w:firstColumn="0" w:lastColumn="0" w:oddVBand="0" w:evenVBand="0" w:oddHBand="0" w:evenHBand="0" w:firstRowFirstColumn="0" w:firstRowLastColumn="0" w:lastRowFirstColumn="0" w:lastRowLastColumn="0"/>
+              <w:cnfStyle w:val="100000000000"/>
             </w:pPr>
             <w:r>
               <w:t>Description</w:t>
@@ -5175,7 +4968,7 @@
           </w:tcPr>
           <w:p>
             <w:pPr>
-              <w:cnfStyle w:val="100000000000" w:firstRow="1" w:lastRow="0" w:firstColumn="0" w:lastColumn="0" w:oddVBand="0" w:evenVBand="0" w:oddHBand="0" w:evenHBand="0" w:firstRowFirstColumn="0" w:firstRowLastColumn="0" w:lastRowFirstColumn="0" w:lastRowLastColumn="0"/>
+              <w:cnfStyle w:val="100000000000"/>
             </w:pPr>
             <w:r>
               <w:t>Checked (Yes/No)</w:t>
@@ -5185,11 +4978,11 @@
       </w:tr>
       <w:tr>
         <w:trPr>
-          <w:cnfStyle w:val="000000100000" w:firstRow="0" w:lastRow="0" w:firstColumn="0" w:lastColumn="0" w:oddVBand="0" w:evenVBand="0" w:oddHBand="1" w:evenHBand="0" w:firstRowFirstColumn="0" w:firstRowLastColumn="0" w:lastRowFirstColumn="0" w:lastRowLastColumn="0"/>
+          <w:cnfStyle w:val="000000100000"/>
         </w:trPr>
         <w:tc>
           <w:tcPr>
-            <w:cnfStyle w:val="001000000000" w:firstRow="0" w:lastRow="0" w:firstColumn="1" w:lastColumn="0" w:oddVBand="0" w:evenVBand="0" w:oddHBand="0" w:evenHBand="0" w:firstRowFirstColumn="0" w:firstRowLastColumn="0" w:lastRowFirstColumn="0" w:lastRowLastColumn="0"/>
+            <w:cnfStyle w:val="001000000000"/>
             <w:tcW w:w="1705" w:type="dxa"/>
           </w:tcPr>
           <w:p>
@@ -5207,7 +5000,7 @@
           </w:tcPr>
           <w:p>
             <w:pPr>
-              <w:cnfStyle w:val="000000100000" w:firstRow="0" w:lastRow="0" w:firstColumn="0" w:lastColumn="0" w:oddVBand="0" w:evenVBand="0" w:oddHBand="1" w:evenHBand="0" w:firstRowFirstColumn="0" w:firstRowLastColumn="0" w:lastRowFirstColumn="0" w:lastRowLastColumn="0"/>
+              <w:cnfStyle w:val="000000100000"/>
             </w:pPr>
             <w:r>
               <w:t>Code Commenting</w:t>
@@ -5220,7 +5013,7 @@
           </w:tcPr>
           <w:p>
             <w:pPr>
-              <w:cnfStyle w:val="000000100000" w:firstRow="0" w:lastRow="0" w:firstColumn="0" w:lastColumn="0" w:oddVBand="0" w:evenVBand="0" w:oddHBand="1" w:evenHBand="0" w:firstRowFirstColumn="0" w:firstRowLastColumn="0" w:lastRowFirstColumn="0" w:lastRowLastColumn="0"/>
+              <w:cnfStyle w:val="000000100000"/>
             </w:pPr>
             <w:r>
               <w:t>Yes</w:t>
@@ -5231,7 +5024,7 @@
       <w:tr>
         <w:tc>
           <w:tcPr>
-            <w:cnfStyle w:val="001000000000" w:firstRow="0" w:lastRow="0" w:firstColumn="1" w:lastColumn="0" w:oddVBand="0" w:evenVBand="0" w:oddHBand="0" w:evenHBand="0" w:firstRowFirstColumn="0" w:firstRowLastColumn="0" w:lastRowFirstColumn="0" w:lastRowLastColumn="0"/>
+            <w:cnfStyle w:val="001000000000"/>
             <w:tcW w:w="1705" w:type="dxa"/>
           </w:tcPr>
           <w:p>
@@ -5250,7 +5043,7 @@
           </w:tcPr>
           <w:p>
             <w:pPr>
-              <w:cnfStyle w:val="000000000000" w:firstRow="0" w:lastRow="0" w:firstColumn="0" w:lastColumn="0" w:oddVBand="0" w:evenVBand="0" w:oddHBand="0" w:evenHBand="0" w:firstRowFirstColumn="0" w:firstRowLastColumn="0" w:lastRowFirstColumn="0" w:lastRowLastColumn="0"/>
+              <w:cnfStyle w:val="000000000000"/>
             </w:pPr>
             <w:r>
               <w:t>Object oriented principle followed</w:t>
@@ -5263,7 +5056,7 @@
           </w:tcPr>
           <w:p>
             <w:pPr>
-              <w:cnfStyle w:val="000000000000" w:firstRow="0" w:lastRow="0" w:firstColumn="0" w:lastColumn="0" w:oddVBand="0" w:evenVBand="0" w:oddHBand="0" w:evenHBand="0" w:firstRowFirstColumn="0" w:firstRowLastColumn="0" w:lastRowFirstColumn="0" w:lastRowLastColumn="0"/>
+              <w:cnfStyle w:val="000000000000"/>
             </w:pPr>
             <w:r>
               <w:t>Yes</w:t>
@@ -5273,11 +5066,11 @@
       </w:tr>
       <w:tr>
         <w:trPr>
-          <w:cnfStyle w:val="000000100000" w:firstRow="0" w:lastRow="0" w:firstColumn="0" w:lastColumn="0" w:oddVBand="0" w:evenVBand="0" w:oddHBand="1" w:evenHBand="0" w:firstRowFirstColumn="0" w:firstRowLastColumn="0" w:lastRowFirstColumn="0" w:lastRowLastColumn="0"/>
+          <w:cnfStyle w:val="000000100000"/>
         </w:trPr>
         <w:tc>
           <w:tcPr>
-            <w:cnfStyle w:val="001000000000" w:firstRow="0" w:lastRow="0" w:firstColumn="1" w:lastColumn="0" w:oddVBand="0" w:evenVBand="0" w:oddHBand="0" w:evenHBand="0" w:firstRowFirstColumn="0" w:firstRowLastColumn="0" w:lastRowFirstColumn="0" w:lastRowLastColumn="0"/>
+            <w:cnfStyle w:val="001000000000"/>
             <w:tcW w:w="1705" w:type="dxa"/>
           </w:tcPr>
           <w:p>
@@ -5295,7 +5088,7 @@
           </w:tcPr>
           <w:p>
             <w:pPr>
-              <w:cnfStyle w:val="000000100000" w:firstRow="0" w:lastRow="0" w:firstColumn="0" w:lastColumn="0" w:oddVBand="0" w:evenVBand="0" w:oddHBand="1" w:evenHBand="0" w:firstRowFirstColumn="0" w:firstRowLastColumn="0" w:lastRowFirstColumn="0" w:lastRowLastColumn="0"/>
+              <w:cnfStyle w:val="000000100000"/>
             </w:pPr>
             <w:r>
               <w:t>Security  Testing</w:t>
@@ -5308,7 +5101,7 @@
           </w:tcPr>
           <w:p>
             <w:pPr>
-              <w:cnfStyle w:val="000000100000" w:firstRow="0" w:lastRow="0" w:firstColumn="0" w:lastColumn="0" w:oddVBand="0" w:evenVBand="0" w:oddHBand="1" w:evenHBand="0" w:firstRowFirstColumn="0" w:firstRowLastColumn="0" w:lastRowFirstColumn="0" w:lastRowLastColumn="0"/>
+              <w:cnfStyle w:val="000000100000"/>
             </w:pPr>
             <w:r>
               <w:t>Limited</w:t>
@@ -5319,7 +5112,7 @@
       <w:tr>
         <w:tc>
           <w:tcPr>
-            <w:cnfStyle w:val="001000000000" w:firstRow="0" w:lastRow="0" w:firstColumn="1" w:lastColumn="0" w:oddVBand="0" w:evenVBand="0" w:oddHBand="0" w:evenHBand="0" w:firstRowFirstColumn="0" w:firstRowLastColumn="0" w:lastRowFirstColumn="0" w:lastRowLastColumn="0"/>
+            <w:cnfStyle w:val="001000000000"/>
             <w:tcW w:w="1705" w:type="dxa"/>
           </w:tcPr>
           <w:p>
@@ -5337,7 +5130,7 @@
           </w:tcPr>
           <w:p>
             <w:pPr>
-              <w:cnfStyle w:val="000000000000" w:firstRow="0" w:lastRow="0" w:firstColumn="0" w:lastColumn="0" w:oddVBand="0" w:evenVBand="0" w:oddHBand="0" w:evenHBand="0" w:firstRowFirstColumn="0" w:firstRowLastColumn="0" w:lastRowFirstColumn="0" w:lastRowLastColumn="0"/>
+              <w:cnfStyle w:val="000000000000"/>
             </w:pPr>
             <w:r>
               <w:t xml:space="preserve">Coding Style </w:t>
@@ -5350,29 +5143,24 @@
           </w:tcPr>
           <w:p>
             <w:pPr>
-              <w:cnfStyle w:val="000000000000" w:firstRow="0" w:lastRow="0" w:firstColumn="0" w:lastColumn="0" w:oddVBand="0" w:evenVBand="0" w:oddHBand="0" w:evenHBand="0" w:firstRowFirstColumn="0" w:firstRowLastColumn="0" w:lastRowFirstColumn="0" w:lastRowLastColumn="0"/>
+              <w:cnfStyle w:val="000000000000"/>
             </w:pPr>
             <w:r>
-              <w:t xml:space="preserve">Variable names and file names are given such that it makes easier to understand and locate. Also structure is modular as per node </w:t>
-            </w:r>
-            <w:proofErr w:type="spellStart"/>
-            <w:r>
-              <w:t>js</w:t>
-            </w:r>
-            <w:proofErr w:type="spellEnd"/>
-            <w:r>
-              <w:t xml:space="preserve"> standards. </w:t>
+              <w:t xml:space="preserve">Variable names and file names are given such that it makes easier to understand and locate. </w:t>
+            </w:r>
+            <w:r>
+              <w:t xml:space="preserve">Also structure is modular as per node.js standards. </w:t>
             </w:r>
           </w:p>
         </w:tc>
       </w:tr>
       <w:tr>
         <w:trPr>
-          <w:cnfStyle w:val="000000100000" w:firstRow="0" w:lastRow="0" w:firstColumn="0" w:lastColumn="0" w:oddVBand="0" w:evenVBand="0" w:oddHBand="1" w:evenHBand="0" w:firstRowFirstColumn="0" w:firstRowLastColumn="0" w:lastRowFirstColumn="0" w:lastRowLastColumn="0"/>
+          <w:cnfStyle w:val="000000100000"/>
         </w:trPr>
         <w:tc>
           <w:tcPr>
-            <w:cnfStyle w:val="001000000000" w:firstRow="0" w:lastRow="0" w:firstColumn="1" w:lastColumn="0" w:oddVBand="0" w:evenVBand="0" w:oddHBand="0" w:evenHBand="0" w:firstRowFirstColumn="0" w:firstRowLastColumn="0" w:lastRowFirstColumn="0" w:lastRowLastColumn="0"/>
+            <w:cnfStyle w:val="001000000000"/>
             <w:tcW w:w="1705" w:type="dxa"/>
           </w:tcPr>
           <w:p>
@@ -5390,7 +5178,7 @@
           </w:tcPr>
           <w:p>
             <w:pPr>
-              <w:cnfStyle w:val="000000100000" w:firstRow="0" w:lastRow="0" w:firstColumn="0" w:lastColumn="0" w:oddVBand="0" w:evenVBand="0" w:oddHBand="1" w:evenHBand="0" w:firstRowFirstColumn="0" w:firstRowLastColumn="0" w:lastRowFirstColumn="0" w:lastRowLastColumn="0"/>
+              <w:cnfStyle w:val="000000100000"/>
             </w:pPr>
             <w:r>
               <w:t>Variable naming convention</w:t>
@@ -5403,7 +5191,7 @@
           </w:tcPr>
           <w:p>
             <w:pPr>
-              <w:cnfStyle w:val="000000100000" w:firstRow="0" w:lastRow="0" w:firstColumn="0" w:lastColumn="0" w:oddVBand="0" w:evenVBand="0" w:oddHBand="1" w:evenHBand="0" w:firstRowFirstColumn="0" w:firstRowLastColumn="0" w:lastRowFirstColumn="0" w:lastRowLastColumn="0"/>
+              <w:cnfStyle w:val="000000100000"/>
             </w:pPr>
             <w:r>
               <w:t>Yes</w:t>
@@ -5414,7 +5202,7 @@
       <w:tr>
         <w:tc>
           <w:tcPr>
-            <w:cnfStyle w:val="001000000000" w:firstRow="0" w:lastRow="0" w:firstColumn="1" w:lastColumn="0" w:oddVBand="0" w:evenVBand="0" w:oddHBand="0" w:evenHBand="0" w:firstRowFirstColumn="0" w:firstRowLastColumn="0" w:lastRowFirstColumn="0" w:lastRowLastColumn="0"/>
+            <w:cnfStyle w:val="001000000000"/>
             <w:tcW w:w="1705" w:type="dxa"/>
           </w:tcPr>
           <w:p>
@@ -5432,7 +5220,7 @@
           </w:tcPr>
           <w:p>
             <w:pPr>
-              <w:cnfStyle w:val="000000000000" w:firstRow="0" w:lastRow="0" w:firstColumn="0" w:lastColumn="0" w:oddVBand="0" w:evenVBand="0" w:oddHBand="0" w:evenHBand="0" w:firstRowFirstColumn="0" w:firstRowLastColumn="0" w:lastRowFirstColumn="0" w:lastRowLastColumn="0"/>
+              <w:cnfStyle w:val="000000000000"/>
             </w:pPr>
             <w:r>
               <w:t>Scalability</w:t>
@@ -5445,7 +5233,7 @@
           </w:tcPr>
           <w:p>
             <w:pPr>
-              <w:cnfStyle w:val="000000000000" w:firstRow="0" w:lastRow="0" w:firstColumn="0" w:lastColumn="0" w:oddVBand="0" w:evenVBand="0" w:oddHBand="0" w:evenHBand="0" w:firstRowFirstColumn="0" w:firstRowLastColumn="0" w:lastRowFirstColumn="0" w:lastRowLastColumn="0"/>
+              <w:cnfStyle w:val="000000000000"/>
             </w:pPr>
             <w:r>
               <w:t>Application is scalable. Email text and number of email address and are unlimited to the limit provided by the email service providers</w:t>
@@ -5455,11 +5243,11 @@
       </w:tr>
       <w:tr>
         <w:trPr>
-          <w:cnfStyle w:val="000000100000" w:firstRow="0" w:lastRow="0" w:firstColumn="0" w:lastColumn="0" w:oddVBand="0" w:evenVBand="0" w:oddHBand="1" w:evenHBand="0" w:firstRowFirstColumn="0" w:firstRowLastColumn="0" w:lastRowFirstColumn="0" w:lastRowLastColumn="0"/>
+          <w:cnfStyle w:val="000000100000"/>
         </w:trPr>
         <w:tc>
           <w:tcPr>
-            <w:cnfStyle w:val="001000000000" w:firstRow="0" w:lastRow="0" w:firstColumn="1" w:lastColumn="0" w:oddVBand="0" w:evenVBand="0" w:oddHBand="0" w:evenHBand="0" w:firstRowFirstColumn="0" w:firstRowLastColumn="0" w:lastRowFirstColumn="0" w:lastRowLastColumn="0"/>
+            <w:cnfStyle w:val="001000000000"/>
             <w:tcW w:w="1705" w:type="dxa"/>
           </w:tcPr>
           <w:p>
@@ -5477,7 +5265,7 @@
           </w:tcPr>
           <w:p>
             <w:pPr>
-              <w:cnfStyle w:val="000000100000" w:firstRow="0" w:lastRow="0" w:firstColumn="0" w:lastColumn="0" w:oddVBand="0" w:evenVBand="0" w:oddHBand="1" w:evenHBand="0" w:firstRowFirstColumn="0" w:firstRowLastColumn="0" w:lastRowFirstColumn="0" w:lastRowLastColumn="0"/>
+              <w:cnfStyle w:val="000000100000"/>
             </w:pPr>
             <w:r>
               <w:t>Production readiness (deployed)</w:t>
@@ -5490,7 +5278,7 @@
           </w:tcPr>
           <w:p>
             <w:pPr>
-              <w:cnfStyle w:val="000000100000" w:firstRow="0" w:lastRow="0" w:firstColumn="0" w:lastColumn="0" w:oddVBand="0" w:evenVBand="0" w:oddHBand="1" w:evenHBand="0" w:firstRowFirstColumn="0" w:firstRowLastColumn="0" w:lastRowFirstColumn="0" w:lastRowLastColumn="0"/>
+              <w:cnfStyle w:val="000000100000"/>
             </w:pPr>
             <w:r>
               <w:t>Yes deployed on WWW</w:t>
@@ -5745,55 +5533,57 @@
           <w:rFonts w:ascii="Calibri" w:hAnsi="Calibri" w:cs="Calibri"/>
         </w:rPr>
       </w:pPr>
-      <w:proofErr w:type="spellStart"/>
       <w:r>
         <w:rPr>
           <w:rFonts w:ascii="Calibri" w:hAnsi="Calibri" w:cs="Calibri"/>
           <w:b/>
         </w:rPr>
-        <w:t>NodeJS</w:t>
-      </w:r>
-      <w:proofErr w:type="spellEnd"/>
+        <w:t xml:space="preserve">NodeJS </w:t>
+      </w:r>
+      <w:proofErr w:type="gramStart"/>
       <w:r>
         <w:rPr>
           <w:rFonts w:ascii="Calibri" w:hAnsi="Calibri" w:cs="Calibri"/>
           <w:b/>
         </w:rPr>
-        <w:t xml:space="preserve"> package</w:t>
+        <w:t>package</w:t>
       </w:r>
       <w:r>
         <w:rPr>
           <w:rFonts w:ascii="Calibri" w:hAnsi="Calibri" w:cs="Calibri"/>
         </w:rPr>
-        <w:t xml:space="preserve"> :  We can use </w:t>
-      </w:r>
-      <w:proofErr w:type="spellStart"/>
+        <w:t xml:space="preserve"> :</w:t>
+      </w:r>
+      <w:proofErr w:type="gramEnd"/>
       <w:r>
         <w:rPr>
           <w:rFonts w:ascii="Calibri" w:hAnsi="Calibri" w:cs="Calibri"/>
         </w:rPr>
-        <w:t>rabbitMQ</w:t>
-      </w:r>
-      <w:proofErr w:type="spellEnd"/>
+        <w:t xml:space="preserve">  We can use </w:t>
+      </w:r>
       <w:r>
         <w:rPr>
           <w:rFonts w:ascii="Calibri" w:hAnsi="Calibri" w:cs="Calibri"/>
         </w:rPr>
-        <w:t xml:space="preserve"> (</w:t>
-      </w:r>
-      <w:proofErr w:type="spellStart"/>
+        <w:t>R</w:t>
+      </w:r>
       <w:r>
         <w:rPr>
           <w:rFonts w:ascii="Calibri" w:hAnsi="Calibri" w:cs="Calibri"/>
         </w:rPr>
-        <w:t>amqp</w:t>
-      </w:r>
-      <w:proofErr w:type="spellEnd"/>
+        <w:t>abbitMQ</w:t>
+      </w:r>
       <w:r>
         <w:rPr>
           <w:rFonts w:ascii="Calibri" w:hAnsi="Calibri" w:cs="Calibri"/>
         </w:rPr>
-        <w:t xml:space="preserve">) to implement workers. </w:t>
+        <w:t xml:space="preserve"> </w:t>
+      </w:r>
+      <w:r>
+        <w:rPr>
+          <w:rFonts w:ascii="Calibri" w:hAnsi="Calibri" w:cs="Calibri"/>
+        </w:rPr>
+        <w:t xml:space="preserve"> to implement workers. </w:t>
       </w:r>
     </w:p>
     <w:p/>
@@ -5811,7 +5601,7 @@
 </file>
 
 <file path=word/endnotes.xml><?xml version="1.0" encoding="utf-8"?>
-<w:endnotes xmlns:wpc="http://schemas.microsoft.com/office/word/2010/wordprocessingCanvas" xmlns:cx="http://schemas.microsoft.com/office/drawing/2014/chartex" xmlns:cx1="http://schemas.microsoft.com/office/drawing/2015/9/8/chartex" xmlns:cx2="http://schemas.microsoft.com/office/drawing/2015/10/21/chartex" xmlns:cx3="http://schemas.microsoft.com/office/drawing/2016/5/9/chartex" xmlns:cx4="http://schemas.microsoft.com/office/drawing/2016/5/10/chartex" xmlns:cx5="http://schemas.microsoft.com/office/drawing/2016/5/11/chartex" xmlns:mc="http://schemas.openxmlformats.org/markup-compatibility/2006" xmlns:o="urn:schemas-microsoft-com:office:office" xmlns:r="http://schemas.openxmlformats.org/officeDocument/2006/relationships" xmlns:m="http://schemas.openxmlformats.org/officeDocument/2006/math" xmlns:v="urn:schemas-microsoft-com:vml" xmlns:wp14="http://schemas.microsoft.com/office/word/2010/wordprocessingDrawing" xmlns:wp="http://schemas.openxmlformats.org/drawingml/2006/wordprocessingDrawing" xmlns:w10="urn:schemas-microsoft-com:office:word" xmlns:w="http://schemas.openxmlformats.org/wordprocessingml/2006/main" xmlns:w14="http://schemas.microsoft.com/office/word/2010/wordml" xmlns:w15="http://schemas.microsoft.com/office/word/2012/wordml" xmlns:w16se="http://schemas.microsoft.com/office/word/2015/wordml/symex" xmlns:wpg="http://schemas.microsoft.com/office/word/2010/wordprocessingGroup" xmlns:wpi="http://schemas.microsoft.com/office/word/2010/wordprocessingInk" xmlns:wne="http://schemas.microsoft.com/office/word/2006/wordml" xmlns:wps="http://schemas.microsoft.com/office/word/2010/wordprocessingShape" mc:Ignorable="w14 w15 w16se wp14">
+<w:endnotes xmlns:ve="http://schemas.openxmlformats.org/markup-compatibility/2006" xmlns:o="urn:schemas-microsoft-com:office:office" xmlns:r="http://schemas.openxmlformats.org/officeDocument/2006/relationships" xmlns:m="http://schemas.openxmlformats.org/officeDocument/2006/math" xmlns:v="urn:schemas-microsoft-com:vml" xmlns:wp="http://schemas.openxmlformats.org/drawingml/2006/wordprocessingDrawing" xmlns:w10="urn:schemas-microsoft-com:office:word" xmlns:w="http://schemas.openxmlformats.org/wordprocessingml/2006/main" xmlns:wne="http://schemas.microsoft.com/office/word/2006/wordml">
   <w:endnote w:type="separator" w:id="-1">
     <w:p>
       <w:pPr>
@@ -5836,7 +5626,7 @@
 </file>
 
 <file path=word/footer1.xml><?xml version="1.0" encoding="utf-8"?>
-<w:ftr xmlns:wpc="http://schemas.microsoft.com/office/word/2010/wordprocessingCanvas" xmlns:cx="http://schemas.microsoft.com/office/drawing/2014/chartex" xmlns:cx1="http://schemas.microsoft.com/office/drawing/2015/9/8/chartex" xmlns:cx2="http://schemas.microsoft.com/office/drawing/2015/10/21/chartex" xmlns:cx3="http://schemas.microsoft.com/office/drawing/2016/5/9/chartex" xmlns:cx4="http://schemas.microsoft.com/office/drawing/2016/5/10/chartex" xmlns:cx5="http://schemas.microsoft.com/office/drawing/2016/5/11/chartex" xmlns:mc="http://schemas.openxmlformats.org/markup-compatibility/2006" xmlns:o="urn:schemas-microsoft-com:office:office" xmlns:r="http://schemas.openxmlformats.org/officeDocument/2006/relationships" xmlns:m="http://schemas.openxmlformats.org/officeDocument/2006/math" xmlns:v="urn:schemas-microsoft-com:vml" xmlns:wp14="http://schemas.microsoft.com/office/word/2010/wordprocessingDrawing" xmlns:wp="http://schemas.openxmlformats.org/drawingml/2006/wordprocessingDrawing" xmlns:w10="urn:schemas-microsoft-com:office:word" xmlns:w="http://schemas.openxmlformats.org/wordprocessingml/2006/main" xmlns:w14="http://schemas.microsoft.com/office/word/2010/wordml" xmlns:w15="http://schemas.microsoft.com/office/word/2012/wordml" xmlns:w16se="http://schemas.microsoft.com/office/word/2015/wordml/symex" xmlns:wpg="http://schemas.microsoft.com/office/word/2010/wordprocessingGroup" xmlns:wpi="http://schemas.microsoft.com/office/word/2010/wordprocessingInk" xmlns:wne="http://schemas.microsoft.com/office/word/2006/wordml" xmlns:wps="http://schemas.microsoft.com/office/word/2010/wordprocessingShape" mc:Ignorable="w14 w15 w16se wp14">
+<w:ftr xmlns:ve="http://schemas.openxmlformats.org/markup-compatibility/2006" xmlns:o="urn:schemas-microsoft-com:office:office" xmlns:r="http://schemas.openxmlformats.org/officeDocument/2006/relationships" xmlns:m="http://schemas.openxmlformats.org/officeDocument/2006/math" xmlns:v="urn:schemas-microsoft-com:vml" xmlns:wp="http://schemas.openxmlformats.org/drawingml/2006/wordprocessingDrawing" xmlns:w10="urn:schemas-microsoft-com:office:word" xmlns:w="http://schemas.openxmlformats.org/wordprocessingml/2006/main" xmlns:wne="http://schemas.microsoft.com/office/word/2006/wordml">
   <w:sdt>
     <w:sdtPr>
       <w:id w:val="-919409281"/>
@@ -5878,7 +5668,7 @@
             <w:bCs/>
             <w:noProof/>
           </w:rPr>
-          <w:t>10</w:t>
+          <w:t>3</w:t>
         </w:r>
         <w:r>
           <w:rPr>
@@ -5914,7 +5704,7 @@
 </file>
 
 <file path=word/footnotes.xml><?xml version="1.0" encoding="utf-8"?>
-<w:footnotes xmlns:wpc="http://schemas.microsoft.com/office/word/2010/wordprocessingCanvas" xmlns:cx="http://schemas.microsoft.com/office/drawing/2014/chartex" xmlns:cx1="http://schemas.microsoft.com/office/drawing/2015/9/8/chartex" xmlns:cx2="http://schemas.microsoft.com/office/drawing/2015/10/21/chartex" xmlns:cx3="http://schemas.microsoft.com/office/drawing/2016/5/9/chartex" xmlns:cx4="http://schemas.microsoft.com/office/drawing/2016/5/10/chartex" xmlns:cx5="http://schemas.microsoft.com/office/drawing/2016/5/11/chartex" xmlns:mc="http://schemas.openxmlformats.org/markup-compatibility/2006" xmlns:o="urn:schemas-microsoft-com:office:office" xmlns:r="http://schemas.openxmlformats.org/officeDocument/2006/relationships" xmlns:m="http://schemas.openxmlformats.org/officeDocument/2006/math" xmlns:v="urn:schemas-microsoft-com:vml" xmlns:wp14="http://schemas.microsoft.com/office/word/2010/wordprocessingDrawing" xmlns:wp="http://schemas.openxmlformats.org/drawingml/2006/wordprocessingDrawing" xmlns:w10="urn:schemas-microsoft-com:office:word" xmlns:w="http://schemas.openxmlformats.org/wordprocessingml/2006/main" xmlns:w14="http://schemas.microsoft.com/office/word/2010/wordml" xmlns:w15="http://schemas.microsoft.com/office/word/2012/wordml" xmlns:w16se="http://schemas.microsoft.com/office/word/2015/wordml/symex" xmlns:wpg="http://schemas.microsoft.com/office/word/2010/wordprocessingGroup" xmlns:wpi="http://schemas.microsoft.com/office/word/2010/wordprocessingInk" xmlns:wne="http://schemas.microsoft.com/office/word/2006/wordml" xmlns:wps="http://schemas.microsoft.com/office/word/2010/wordprocessingShape" mc:Ignorable="w14 w15 w16se wp14">
+<w:footnotes xmlns:ve="http://schemas.openxmlformats.org/markup-compatibility/2006" xmlns:o="urn:schemas-microsoft-com:office:office" xmlns:r="http://schemas.openxmlformats.org/officeDocument/2006/relationships" xmlns:m="http://schemas.openxmlformats.org/officeDocument/2006/math" xmlns:v="urn:schemas-microsoft-com:vml" xmlns:wp="http://schemas.openxmlformats.org/drawingml/2006/wordprocessingDrawing" xmlns:w10="urn:schemas-microsoft-com:office:word" xmlns:w="http://schemas.openxmlformats.org/wordprocessingml/2006/main" xmlns:wne="http://schemas.microsoft.com/office/word/2006/wordml">
   <w:footnote w:type="separator" w:id="-1">
     <w:p>
       <w:pPr>
@@ -5939,7 +5729,7 @@
 </file>
 
 <file path=word/header1.xml><?xml version="1.0" encoding="utf-8"?>
-<w:hdr xmlns:wpc="http://schemas.microsoft.com/office/word/2010/wordprocessingCanvas" xmlns:cx="http://schemas.microsoft.com/office/drawing/2014/chartex" xmlns:cx1="http://schemas.microsoft.com/office/drawing/2015/9/8/chartex" xmlns:cx2="http://schemas.microsoft.com/office/drawing/2015/10/21/chartex" xmlns:cx3="http://schemas.microsoft.com/office/drawing/2016/5/9/chartex" xmlns:cx4="http://schemas.microsoft.com/office/drawing/2016/5/10/chartex" xmlns:cx5="http://schemas.microsoft.com/office/drawing/2016/5/11/chartex" xmlns:mc="http://schemas.openxmlformats.org/markup-compatibility/2006" xmlns:o="urn:schemas-microsoft-com:office:office" xmlns:r="http://schemas.openxmlformats.org/officeDocument/2006/relationships" xmlns:m="http://schemas.openxmlformats.org/officeDocument/2006/math" xmlns:v="urn:schemas-microsoft-com:vml" xmlns:wp14="http://schemas.microsoft.com/office/word/2010/wordprocessingDrawing" xmlns:wp="http://schemas.openxmlformats.org/drawingml/2006/wordprocessingDrawing" xmlns:w10="urn:schemas-microsoft-com:office:word" xmlns:w="http://schemas.openxmlformats.org/wordprocessingml/2006/main" xmlns:w14="http://schemas.microsoft.com/office/word/2010/wordml" xmlns:w15="http://schemas.microsoft.com/office/word/2012/wordml" xmlns:w16se="http://schemas.microsoft.com/office/word/2015/wordml/symex" xmlns:wpg="http://schemas.microsoft.com/office/word/2010/wordprocessingGroup" xmlns:wpi="http://schemas.microsoft.com/office/word/2010/wordprocessingInk" xmlns:wne="http://schemas.microsoft.com/office/word/2006/wordml" xmlns:wps="http://schemas.microsoft.com/office/word/2010/wordprocessingShape" mc:Ignorable="w14 w15 w16se wp14">
+<w:hdr xmlns:ve="http://schemas.openxmlformats.org/markup-compatibility/2006" xmlns:o="urn:schemas-microsoft-com:office:office" xmlns:r="http://schemas.openxmlformats.org/officeDocument/2006/relationships" xmlns:m="http://schemas.openxmlformats.org/officeDocument/2006/math" xmlns:v="urn:schemas-microsoft-com:vml" xmlns:wp="http://schemas.openxmlformats.org/drawingml/2006/wordprocessingDrawing" xmlns:w10="urn:schemas-microsoft-com:office:word" xmlns:w="http://schemas.openxmlformats.org/wordprocessingml/2006/main" xmlns:wne="http://schemas.microsoft.com/office/word/2006/wordml">
   <w:p>
     <w:pPr>
       <w:pStyle w:val="Header"/>
@@ -5970,8 +5760,8 @@
 </file>
 
 <file path=word/numbering.xml><?xml version="1.0" encoding="utf-8"?>
-<w:numbering xmlns:wpc="http://schemas.microsoft.com/office/word/2010/wordprocessingCanvas" xmlns:cx="http://schemas.microsoft.com/office/drawing/2014/chartex" xmlns:cx1="http://schemas.microsoft.com/office/drawing/2015/9/8/chartex" xmlns:cx2="http://schemas.microsoft.com/office/drawing/2015/10/21/chartex" xmlns:cx3="http://schemas.microsoft.com/office/drawing/2016/5/9/chartex" xmlns:cx4="http://schemas.microsoft.com/office/drawing/2016/5/10/chartex" xmlns:cx5="http://schemas.microsoft.com/office/drawing/2016/5/11/chartex" xmlns:mc="http://schemas.openxmlformats.org/markup-compatibility/2006" xmlns:o="urn:schemas-microsoft-com:office:office" xmlns:r="http://schemas.openxmlformats.org/officeDocument/2006/relationships" xmlns:m="http://schemas.openxmlformats.org/officeDocument/2006/math" xmlns:v="urn:schemas-microsoft-com:vml" xmlns:wp14="http://schemas.microsoft.com/office/word/2010/wordprocessingDrawing" xmlns:wp="http://schemas.openxmlformats.org/drawingml/2006/wordprocessingDrawing" xmlns:w10="urn:schemas-microsoft-com:office:word" xmlns:w="http://schemas.openxmlformats.org/wordprocessingml/2006/main" xmlns:w14="http://schemas.microsoft.com/office/word/2010/wordml" xmlns:w15="http://schemas.microsoft.com/office/word/2012/wordml" xmlns:w16se="http://schemas.microsoft.com/office/word/2015/wordml/symex" xmlns:wpg="http://schemas.microsoft.com/office/word/2010/wordprocessingGroup" xmlns:wpi="http://schemas.microsoft.com/office/word/2010/wordprocessingInk" xmlns:wne="http://schemas.microsoft.com/office/word/2006/wordml" xmlns:wps="http://schemas.microsoft.com/office/word/2010/wordprocessingShape" mc:Ignorable="w14 w15 w16se wp14">
-  <w:abstractNum w:abstractNumId="0" w15:restartNumberingAfterBreak="0">
+<w:numbering xmlns:ve="http://schemas.openxmlformats.org/markup-compatibility/2006" xmlns:o="urn:schemas-microsoft-com:office:office" xmlns:r="http://schemas.openxmlformats.org/officeDocument/2006/relationships" xmlns:m="http://schemas.openxmlformats.org/officeDocument/2006/math" xmlns:v="urn:schemas-microsoft-com:vml" xmlns:wp="http://schemas.openxmlformats.org/drawingml/2006/wordprocessingDrawing" xmlns:w10="urn:schemas-microsoft-com:office:word" xmlns:w="http://schemas.openxmlformats.org/wordprocessingml/2006/main" xmlns:wne="http://schemas.microsoft.com/office/word/2006/wordml">
+  <w:abstractNum w:abstractNumId="0">
     <w:nsid w:val="14E24BB9"/>
     <w:multiLevelType w:val="hybridMultilevel"/>
     <w:tmpl w:val="97C87B4E"/>
@@ -6060,7 +5850,7 @@
       </w:pPr>
     </w:lvl>
   </w:abstractNum>
-  <w:abstractNum w:abstractNumId="1" w15:restartNumberingAfterBreak="0">
+  <w:abstractNum w:abstractNumId="1">
     <w:nsid w:val="209111B7"/>
     <w:multiLevelType w:val="hybridMultilevel"/>
     <w:tmpl w:val="A6EE6562"/>
@@ -6173,7 +5963,7 @@
       </w:rPr>
     </w:lvl>
   </w:abstractNum>
-  <w:abstractNum w:abstractNumId="2" w15:restartNumberingAfterBreak="0">
+  <w:abstractNum w:abstractNumId="2">
     <w:nsid w:val="2F1F75AF"/>
     <w:multiLevelType w:val="hybridMultilevel"/>
     <w:tmpl w:val="632600C4"/>
@@ -6262,7 +6052,7 @@
       </w:pPr>
     </w:lvl>
   </w:abstractNum>
-  <w:abstractNum w:abstractNumId="3" w15:restartNumberingAfterBreak="0">
+  <w:abstractNum w:abstractNumId="3">
     <w:nsid w:val="37A3194B"/>
     <w:multiLevelType w:val="hybridMultilevel"/>
     <w:tmpl w:val="A54E41A0"/>
@@ -6375,7 +6165,7 @@
       </w:rPr>
     </w:lvl>
   </w:abstractNum>
-  <w:abstractNum w:abstractNumId="4" w15:restartNumberingAfterBreak="0">
+  <w:abstractNum w:abstractNumId="4">
     <w:nsid w:val="3BFC65AC"/>
     <w:multiLevelType w:val="hybridMultilevel"/>
     <w:tmpl w:val="9674857C"/>
@@ -6464,7 +6254,7 @@
       </w:pPr>
     </w:lvl>
   </w:abstractNum>
-  <w:abstractNum w:abstractNumId="5" w15:restartNumberingAfterBreak="0">
+  <w:abstractNum w:abstractNumId="5">
     <w:nsid w:val="452A2840"/>
     <w:multiLevelType w:val="multilevel"/>
     <w:tmpl w:val="A4DAC478"/>
@@ -6613,7 +6403,7 @@
       </w:rPr>
     </w:lvl>
   </w:abstractNum>
-  <w:abstractNum w:abstractNumId="6" w15:restartNumberingAfterBreak="0">
+  <w:abstractNum w:abstractNumId="6">
     <w:nsid w:val="53163E0E"/>
     <w:multiLevelType w:val="hybridMultilevel"/>
     <w:tmpl w:val="A3EAD12A"/>
@@ -6702,7 +6492,7 @@
       </w:pPr>
     </w:lvl>
   </w:abstractNum>
-  <w:abstractNum w:abstractNumId="7" w15:restartNumberingAfterBreak="0">
+  <w:abstractNum w:abstractNumId="7">
     <w:nsid w:val="5D891EDF"/>
     <w:multiLevelType w:val="hybridMultilevel"/>
     <w:tmpl w:val="1CA2BF1C"/>
@@ -6815,7 +6605,7 @@
       </w:rPr>
     </w:lvl>
   </w:abstractNum>
-  <w:abstractNum w:abstractNumId="8" w15:restartNumberingAfterBreak="0">
+  <w:abstractNum w:abstractNumId="8">
     <w:nsid w:val="602B0BBB"/>
     <w:multiLevelType w:val="hybridMultilevel"/>
     <w:tmpl w:val="97C87B4E"/>
@@ -6904,7 +6694,7 @@
       </w:pPr>
     </w:lvl>
   </w:abstractNum>
-  <w:abstractNum w:abstractNumId="9" w15:restartNumberingAfterBreak="0">
+  <w:abstractNum w:abstractNumId="9">
     <w:nsid w:val="61082C14"/>
     <w:multiLevelType w:val="hybridMultilevel"/>
     <w:tmpl w:val="A0CC1E48"/>
@@ -6990,7 +6780,7 @@
       </w:pPr>
     </w:lvl>
   </w:abstractNum>
-  <w:abstractNum w:abstractNumId="10" w15:restartNumberingAfterBreak="0">
+  <w:abstractNum w:abstractNumId="10">
     <w:nsid w:val="68FB2F39"/>
     <w:multiLevelType w:val="multilevel"/>
     <w:tmpl w:val="A3628F44"/>
@@ -7139,7 +6929,7 @@
       </w:rPr>
     </w:lvl>
   </w:abstractNum>
-  <w:abstractNum w:abstractNumId="11" w15:restartNumberingAfterBreak="0">
+  <w:abstractNum w:abstractNumId="11">
     <w:nsid w:val="69C03479"/>
     <w:multiLevelType w:val="hybridMultilevel"/>
     <w:tmpl w:val="AA226CCA"/>
@@ -7252,7 +7042,7 @@
       </w:rPr>
     </w:lvl>
   </w:abstractNum>
-  <w:abstractNum w:abstractNumId="12" w15:restartNumberingAfterBreak="0">
+  <w:abstractNum w:abstractNumId="12">
     <w:nsid w:val="6FCD6D84"/>
     <w:multiLevelType w:val="hybridMultilevel"/>
     <w:tmpl w:val="75386C92"/>
@@ -7365,7 +7155,7 @@
       </w:rPr>
     </w:lvl>
   </w:abstractNum>
-  <w:abstractNum w:abstractNumId="13" w15:restartNumberingAfterBreak="0">
+  <w:abstractNum w:abstractNumId="13">
     <w:nsid w:val="7F5C44BA"/>
     <w:multiLevelType w:val="hybridMultilevel"/>
     <w:tmpl w:val="3988A982"/>
@@ -7524,7 +7314,7 @@
 </file>
 
 <file path=word/styles.xml><?xml version="1.0" encoding="utf-8"?>
-<w:styles xmlns:mc="http://schemas.openxmlformats.org/markup-compatibility/2006" xmlns:r="http://schemas.openxmlformats.org/officeDocument/2006/relationships" xmlns:w="http://schemas.openxmlformats.org/wordprocessingml/2006/main" xmlns:w14="http://schemas.microsoft.com/office/word/2010/wordml" xmlns:w15="http://schemas.microsoft.com/office/word/2012/wordml" xmlns:w16se="http://schemas.microsoft.com/office/word/2015/wordml/symex" mc:Ignorable="w14 w15 w16se">
+<w:styles xmlns:r="http://schemas.openxmlformats.org/officeDocument/2006/relationships" xmlns:w="http://schemas.openxmlformats.org/wordprocessingml/2006/main">
   <w:docDefaults>
     <w:rPrDefault>
       <w:rPr>
@@ -7540,379 +7330,146 @@
       </w:pPr>
     </w:pPrDefault>
   </w:docDefaults>
-  <w:latentStyles w:defLockedState="0" w:defUIPriority="99" w:defSemiHidden="0" w:defUnhideWhenUsed="0" w:defQFormat="0" w:count="374">
-    <w:lsdException w:name="Normal" w:uiPriority="0" w:qFormat="1"/>
-    <w:lsdException w:name="heading 1" w:uiPriority="9" w:qFormat="1"/>
-    <w:lsdException w:name="heading 2" w:semiHidden="1" w:uiPriority="9" w:unhideWhenUsed="1" w:qFormat="1"/>
-    <w:lsdException w:name="heading 3" w:semiHidden="1" w:uiPriority="9" w:unhideWhenUsed="1" w:qFormat="1"/>
-    <w:lsdException w:name="heading 4" w:semiHidden="1" w:uiPriority="9" w:unhideWhenUsed="1" w:qFormat="1"/>
-    <w:lsdException w:name="heading 5" w:semiHidden="1" w:uiPriority="9" w:unhideWhenUsed="1" w:qFormat="1"/>
-    <w:lsdException w:name="heading 6" w:semiHidden="1" w:uiPriority="9" w:unhideWhenUsed="1" w:qFormat="1"/>
-    <w:lsdException w:name="heading 7" w:semiHidden="1" w:uiPriority="9" w:unhideWhenUsed="1" w:qFormat="1"/>
-    <w:lsdException w:name="heading 8" w:semiHidden="1" w:uiPriority="9" w:unhideWhenUsed="1" w:qFormat="1"/>
-    <w:lsdException w:name="heading 9" w:semiHidden="1" w:uiPriority="9" w:unhideWhenUsed="1" w:qFormat="1"/>
-    <w:lsdException w:name="index 1" w:semiHidden="1" w:unhideWhenUsed="1"/>
-    <w:lsdException w:name="index 2" w:semiHidden="1" w:unhideWhenUsed="1"/>
-    <w:lsdException w:name="index 3" w:semiHidden="1" w:unhideWhenUsed="1"/>
-    <w:lsdException w:name="index 4" w:semiHidden="1" w:unhideWhenUsed="1"/>
-    <w:lsdException w:name="index 5" w:semiHidden="1" w:unhideWhenUsed="1"/>
-    <w:lsdException w:name="index 6" w:semiHidden="1" w:unhideWhenUsed="1"/>
-    <w:lsdException w:name="index 7" w:semiHidden="1" w:unhideWhenUsed="1"/>
-    <w:lsdException w:name="index 8" w:semiHidden="1" w:unhideWhenUsed="1"/>
-    <w:lsdException w:name="index 9" w:semiHidden="1" w:unhideWhenUsed="1"/>
-    <w:lsdException w:name="toc 1" w:semiHidden="1" w:uiPriority="39" w:unhideWhenUsed="1"/>
-    <w:lsdException w:name="toc 2" w:semiHidden="1" w:uiPriority="39" w:unhideWhenUsed="1"/>
-    <w:lsdException w:name="toc 3" w:semiHidden="1" w:uiPriority="39" w:unhideWhenUsed="1"/>
-    <w:lsdException w:name="toc 4" w:semiHidden="1" w:uiPriority="39" w:unhideWhenUsed="1"/>
-    <w:lsdException w:name="toc 5" w:semiHidden="1" w:uiPriority="39" w:unhideWhenUsed="1"/>
-    <w:lsdException w:name="toc 6" w:semiHidden="1" w:uiPriority="39" w:unhideWhenUsed="1"/>
-    <w:lsdException w:name="toc 7" w:semiHidden="1" w:uiPriority="39" w:unhideWhenUsed="1"/>
-    <w:lsdException w:name="toc 8" w:semiHidden="1" w:uiPriority="39" w:unhideWhenUsed="1"/>
-    <w:lsdException w:name="toc 9" w:semiHidden="1" w:uiPriority="39" w:unhideWhenUsed="1"/>
-    <w:lsdException w:name="Normal Indent" w:semiHidden="1" w:unhideWhenUsed="1"/>
-    <w:lsdException w:name="footnote text" w:semiHidden="1" w:unhideWhenUsed="1"/>
-    <w:lsdException w:name="annotation text" w:semiHidden="1" w:unhideWhenUsed="1"/>
-    <w:lsdException w:name="header" w:semiHidden="1" w:unhideWhenUsed="1"/>
-    <w:lsdException w:name="footer" w:semiHidden="1" w:unhideWhenUsed="1"/>
-    <w:lsdException w:name="index heading" w:semiHidden="1" w:unhideWhenUsed="1"/>
-    <w:lsdException w:name="caption" w:semiHidden="1" w:uiPriority="35" w:unhideWhenUsed="1" w:qFormat="1"/>
-    <w:lsdException w:name="table of figures" w:semiHidden="1" w:unhideWhenUsed="1"/>
-    <w:lsdException w:name="envelope address" w:semiHidden="1" w:unhideWhenUsed="1"/>
-    <w:lsdException w:name="envelope return" w:semiHidden="1" w:unhideWhenUsed="1"/>
-    <w:lsdException w:name="footnote reference" w:semiHidden="1" w:unhideWhenUsed="1"/>
-    <w:lsdException w:name="annotation reference" w:semiHidden="1" w:unhideWhenUsed="1"/>
-    <w:lsdException w:name="line number" w:semiHidden="1" w:unhideWhenUsed="1"/>
-    <w:lsdException w:name="page number" w:semiHidden="1" w:unhideWhenUsed="1"/>
-    <w:lsdException w:name="endnote reference" w:semiHidden="1" w:unhideWhenUsed="1"/>
-    <w:lsdException w:name="endnote text" w:semiHidden="1" w:unhideWhenUsed="1"/>
-    <w:lsdException w:name="table of authorities" w:semiHidden="1" w:unhideWhenUsed="1"/>
-    <w:lsdException w:name="macro" w:semiHidden="1" w:unhideWhenUsed="1"/>
-    <w:lsdException w:name="toa heading" w:semiHidden="1" w:unhideWhenUsed="1"/>
-    <w:lsdException w:name="List" w:semiHidden="1" w:unhideWhenUsed="1"/>
-    <w:lsdException w:name="List Bullet" w:semiHidden="1" w:unhideWhenUsed="1"/>
-    <w:lsdException w:name="List Number" w:semiHidden="1" w:unhideWhenUsed="1"/>
-    <w:lsdException w:name="List 2" w:semiHidden="1" w:unhideWhenUsed="1"/>
-    <w:lsdException w:name="List 3" w:semiHidden="1" w:unhideWhenUsed="1"/>
-    <w:lsdException w:name="List 4" w:semiHidden="1" w:unhideWhenUsed="1"/>
-    <w:lsdException w:name="List 5" w:semiHidden="1" w:unhideWhenUsed="1"/>
-    <w:lsdException w:name="List Bullet 2" w:semiHidden="1" w:unhideWhenUsed="1"/>
-    <w:lsdException w:name="List Bullet 3" w:semiHidden="1" w:unhideWhenUsed="1"/>
-    <w:lsdException w:name="List Bullet 4" w:semiHidden="1" w:unhideWhenUsed="1"/>
-    <w:lsdException w:name="List Bullet 5" w:semiHidden="1" w:unhideWhenUsed="1"/>
-    <w:lsdException w:name="List Number 2" w:semiHidden="1" w:unhideWhenUsed="1"/>
-    <w:lsdException w:name="List Number 3" w:semiHidden="1" w:unhideWhenUsed="1"/>
-    <w:lsdException w:name="List Number 4" w:semiHidden="1" w:unhideWhenUsed="1"/>
-    <w:lsdException w:name="List Number 5" w:semiHidden="1" w:unhideWhenUsed="1"/>
-    <w:lsdException w:name="Title" w:uiPriority="10" w:qFormat="1"/>
-    <w:lsdException w:name="Closing" w:semiHidden="1" w:unhideWhenUsed="1"/>
-    <w:lsdException w:name="Signature" w:semiHidden="1" w:unhideWhenUsed="1"/>
-    <w:lsdException w:name="Default Paragraph Font" w:semiHidden="1" w:uiPriority="1" w:unhideWhenUsed="1"/>
-    <w:lsdException w:name="Body Text" w:semiHidden="1" w:unhideWhenUsed="1"/>
-    <w:lsdException w:name="Body Text Indent" w:semiHidden="1" w:unhideWhenUsed="1"/>
-    <w:lsdException w:name="List Continue" w:semiHidden="1" w:unhideWhenUsed="1"/>
-    <w:lsdException w:name="List Continue 2" w:semiHidden="1" w:unhideWhenUsed="1"/>
-    <w:lsdException w:name="List Continue 3" w:semiHidden="1" w:unhideWhenUsed="1"/>
-    <w:lsdException w:name="List Continue 4" w:semiHidden="1" w:unhideWhenUsed="1"/>
-    <w:lsdException w:name="List Continue 5" w:semiHidden="1" w:unhideWhenUsed="1"/>
-    <w:lsdException w:name="Message Header" w:semiHidden="1" w:unhideWhenUsed="1"/>
-    <w:lsdException w:name="Subtitle" w:uiPriority="11" w:qFormat="1"/>
-    <w:lsdException w:name="Salutation" w:semiHidden="1" w:unhideWhenUsed="1"/>
-    <w:lsdException w:name="Date" w:semiHidden="1" w:unhideWhenUsed="1"/>
-    <w:lsdException w:name="Body Text First Indent" w:semiHidden="1" w:unhideWhenUsed="1"/>
-    <w:lsdException w:name="Body Text First Indent 2" w:semiHidden="1" w:unhideWhenUsed="1"/>
-    <w:lsdException w:name="Note Heading" w:semiHidden="1" w:unhideWhenUsed="1"/>
-    <w:lsdException w:name="Body Text 2" w:semiHidden="1" w:unhideWhenUsed="1"/>
-    <w:lsdException w:name="Body Text 3" w:semiHidden="1" w:unhideWhenUsed="1"/>
-    <w:lsdException w:name="Body Text Indent 2" w:semiHidden="1" w:unhideWhenUsed="1"/>
-    <w:lsdException w:name="Body Text Indent 3" w:semiHidden="1" w:unhideWhenUsed="1"/>
-    <w:lsdException w:name="Block Text" w:semiHidden="1" w:unhideWhenUsed="1"/>
-    <w:lsdException w:name="Hyperlink" w:semiHidden="1" w:unhideWhenUsed="1"/>
-    <w:lsdException w:name="FollowedHyperlink" w:semiHidden="1" w:unhideWhenUsed="1"/>
-    <w:lsdException w:name="Strong" w:uiPriority="22" w:qFormat="1"/>
-    <w:lsdException w:name="Emphasis" w:uiPriority="20" w:qFormat="1"/>
-    <w:lsdException w:name="Document Map" w:semiHidden="1" w:unhideWhenUsed="1"/>
-    <w:lsdException w:name="Plain Text" w:semiHidden="1" w:unhideWhenUsed="1"/>
-    <w:lsdException w:name="E-mail Signature" w:semiHidden="1" w:unhideWhenUsed="1"/>
-    <w:lsdException w:name="HTML Top of Form" w:semiHidden="1" w:unhideWhenUsed="1"/>
-    <w:lsdException w:name="HTML Bottom of Form" w:semiHidden="1" w:unhideWhenUsed="1"/>
-    <w:lsdException w:name="Normal (Web)" w:semiHidden="1" w:unhideWhenUsed="1"/>
-    <w:lsdException w:name="HTML Acronym" w:semiHidden="1" w:unhideWhenUsed="1"/>
-    <w:lsdException w:name="HTML Address" w:semiHidden="1" w:unhideWhenUsed="1"/>
-    <w:lsdException w:name="HTML Cite" w:semiHidden="1" w:unhideWhenUsed="1"/>
-    <w:lsdException w:name="HTML Code" w:semiHidden="1" w:unhideWhenUsed="1"/>
-    <w:lsdException w:name="HTML Definition" w:semiHidden="1" w:unhideWhenUsed="1"/>
-    <w:lsdException w:name="HTML Keyboard" w:semiHidden="1" w:unhideWhenUsed="1"/>
-    <w:lsdException w:name="HTML Preformatted" w:semiHidden="1" w:unhideWhenUsed="1"/>
-    <w:lsdException w:name="HTML Sample" w:semiHidden="1" w:unhideWhenUsed="1"/>
-    <w:lsdException w:name="HTML Typewriter" w:semiHidden="1" w:unhideWhenUsed="1"/>
-    <w:lsdException w:name="HTML Variable" w:semiHidden="1" w:unhideWhenUsed="1"/>
-    <w:lsdException w:name="annotation subject" w:semiHidden="1" w:unhideWhenUsed="1"/>
-    <w:lsdException w:name="No List" w:semiHidden="1" w:unhideWhenUsed="1"/>
-    <w:lsdException w:name="Outline List 1" w:semiHidden="1" w:unhideWhenUsed="1"/>
-    <w:lsdException w:name="Outline List 2" w:semiHidden="1" w:unhideWhenUsed="1"/>
-    <w:lsdException w:name="Outline List 3" w:semiHidden="1" w:unhideWhenUsed="1"/>
-    <w:lsdException w:name="Table Simple 1" w:semiHidden="1" w:unhideWhenUsed="1"/>
-    <w:lsdException w:name="Table Simple 2" w:semiHidden="1" w:unhideWhenUsed="1"/>
-    <w:lsdException w:name="Table Simple 3" w:semiHidden="1" w:unhideWhenUsed="1"/>
-    <w:lsdException w:name="Table Classic 1" w:semiHidden="1" w:unhideWhenUsed="1"/>
-    <w:lsdException w:name="Table Classic 2" w:semiHidden="1" w:unhideWhenUsed="1"/>
-    <w:lsdException w:name="Table Classic 3" w:semiHidden="1" w:unhideWhenUsed="1"/>
-    <w:lsdException w:name="Table Classic 4" w:semiHidden="1" w:unhideWhenUsed="1"/>
-    <w:lsdException w:name="Table Colorful 1" w:semiHidden="1" w:unhideWhenUsed="1"/>
-    <w:lsdException w:name="Table Colorful 2" w:semiHidden="1" w:unhideWhenUsed="1"/>
-    <w:lsdException w:name="Table Colorful 3" w:semiHidden="1" w:unhideWhenUsed="1"/>
-    <w:lsdException w:name="Table Columns 1" w:semiHidden="1" w:unhideWhenUsed="1"/>
-    <w:lsdException w:name="Table Columns 2" w:semiHidden="1" w:unhideWhenUsed="1"/>
-    <w:lsdException w:name="Table Columns 3" w:semiHidden="1" w:unhideWhenUsed="1"/>
-    <w:lsdException w:name="Table Columns 4" w:semiHidden="1" w:unhideWhenUsed="1"/>
-    <w:lsdException w:name="Table Columns 5" w:semiHidden="1" w:unhideWhenUsed="1"/>
-    <w:lsdException w:name="Table Grid 1" w:semiHidden="1" w:unhideWhenUsed="1"/>
-    <w:lsdException w:name="Table Grid 2" w:semiHidden="1" w:unhideWhenUsed="1"/>
-    <w:lsdException w:name="Table Grid 3" w:semiHidden="1" w:unhideWhenUsed="1"/>
-    <w:lsdException w:name="Table Grid 4" w:semiHidden="1" w:unhideWhenUsed="1"/>
-    <w:lsdException w:name="Table Grid 5" w:semiHidden="1" w:unhideWhenUsed="1"/>
-    <w:lsdException w:name="Table Grid 6" w:semiHidden="1" w:unhideWhenUsed="1"/>
-    <w:lsdException w:name="Table Grid 7" w:semiHidden="1" w:unhideWhenUsed="1"/>
-    <w:lsdException w:name="Table Grid 8" w:semiHidden="1" w:unhideWhenUsed="1"/>
-    <w:lsdException w:name="Table List 1" w:semiHidden="1" w:unhideWhenUsed="1"/>
-    <w:lsdException w:name="Table List 2" w:semiHidden="1" w:unhideWhenUsed="1"/>
-    <w:lsdException w:name="Table List 3" w:semiHidden="1" w:unhideWhenUsed="1"/>
-    <w:lsdException w:name="Table List 4" w:semiHidden="1" w:unhideWhenUsed="1"/>
-    <w:lsdException w:name="Table List 5" w:semiHidden="1" w:unhideWhenUsed="1"/>
-    <w:lsdException w:name="Table List 6" w:semiHidden="1" w:unhideWhenUsed="1"/>
-    <w:lsdException w:name="Table List 7" w:semiHidden="1" w:unhideWhenUsed="1"/>
-    <w:lsdException w:name="Table List 8" w:semiHidden="1" w:unhideWhenUsed="1"/>
-    <w:lsdException w:name="Table 3D effects 1" w:semiHidden="1" w:unhideWhenUsed="1"/>
-    <w:lsdException w:name="Table 3D effects 2" w:semiHidden="1" w:unhideWhenUsed="1"/>
-    <w:lsdException w:name="Table 3D effects 3" w:semiHidden="1" w:unhideWhenUsed="1"/>
-    <w:lsdException w:name="Table Contemporary" w:semiHidden="1" w:unhideWhenUsed="1"/>
-    <w:lsdException w:name="Table Elegant" w:semiHidden="1" w:unhideWhenUsed="1"/>
-    <w:lsdException w:name="Table Professional" w:semiHidden="1" w:unhideWhenUsed="1"/>
-    <w:lsdException w:name="Table Subtle 1" w:semiHidden="1" w:unhideWhenUsed="1"/>
-    <w:lsdException w:name="Table Subtle 2" w:semiHidden="1" w:unhideWhenUsed="1"/>
-    <w:lsdException w:name="Table Web 2" w:semiHidden="1" w:unhideWhenUsed="1"/>
-    <w:lsdException w:name="Table Web 3" w:semiHidden="1" w:unhideWhenUsed="1"/>
-    <w:lsdException w:name="Balloon Text" w:semiHidden="1" w:unhideWhenUsed="1"/>
-    <w:lsdException w:name="Table Grid" w:uiPriority="39"/>
-    <w:lsdException w:name="Table Theme" w:semiHidden="1" w:unhideWhenUsed="1"/>
-    <w:lsdException w:name="Placeholder Text" w:semiHidden="1"/>
-    <w:lsdException w:name="No Spacing" w:uiPriority="1" w:qFormat="1"/>
-    <w:lsdException w:name="Light Shading" w:uiPriority="60"/>
-    <w:lsdException w:name="Light List" w:uiPriority="61"/>
-    <w:lsdException w:name="Light Grid" w:uiPriority="62"/>
-    <w:lsdException w:name="Medium Shading 1" w:uiPriority="63"/>
-    <w:lsdException w:name="Medium Shading 2" w:uiPriority="64"/>
-    <w:lsdException w:name="Medium List 1" w:uiPriority="65"/>
-    <w:lsdException w:name="Medium List 2" w:uiPriority="66"/>
-    <w:lsdException w:name="Medium Grid 1" w:uiPriority="67"/>
-    <w:lsdException w:name="Medium Grid 2" w:uiPriority="68"/>
-    <w:lsdException w:name="Medium Grid 3" w:uiPriority="69"/>
-    <w:lsdException w:name="Dark List" w:uiPriority="70"/>
-    <w:lsdException w:name="Colorful Shading" w:uiPriority="71"/>
-    <w:lsdException w:name="Colorful List" w:uiPriority="72"/>
-    <w:lsdException w:name="Colorful Grid" w:uiPriority="73"/>
-    <w:lsdException w:name="Light Shading Accent 1" w:uiPriority="60"/>
-    <w:lsdException w:name="Light List Accent 1" w:uiPriority="61"/>
-    <w:lsdException w:name="Light Grid Accent 1" w:uiPriority="62"/>
-    <w:lsdException w:name="Medium Shading 1 Accent 1" w:uiPriority="63"/>
-    <w:lsdException w:name="Medium Shading 2 Accent 1" w:uiPriority="64"/>
-    <w:lsdException w:name="Medium List 1 Accent 1" w:uiPriority="65"/>
-    <w:lsdException w:name="Revision" w:semiHidden="1"/>
-    <w:lsdException w:name="List Paragraph" w:uiPriority="34" w:qFormat="1"/>
-    <w:lsdException w:name="Quote" w:uiPriority="29" w:qFormat="1"/>
-    <w:lsdException w:name="Intense Quote" w:uiPriority="30" w:qFormat="1"/>
-    <w:lsdException w:name="Medium List 2 Accent 1" w:uiPriority="66"/>
-    <w:lsdException w:name="Medium Grid 1 Accent 1" w:uiPriority="67"/>
-    <w:lsdException w:name="Medium Grid 2 Accent 1" w:uiPriority="68"/>
-    <w:lsdException w:name="Medium Grid 3 Accent 1" w:uiPriority="69"/>
-    <w:lsdException w:name="Dark List Accent 1" w:uiPriority="70"/>
-    <w:lsdException w:name="Colorful Shading Accent 1" w:uiPriority="71"/>
-    <w:lsdException w:name="Colorful List Accent 1" w:uiPriority="72"/>
-    <w:lsdException w:name="Colorful Grid Accent 1" w:uiPriority="73"/>
-    <w:lsdException w:name="Light Shading Accent 2" w:uiPriority="60"/>
-    <w:lsdException w:name="Light List Accent 2" w:uiPriority="61"/>
-    <w:lsdException w:name="Light Grid Accent 2" w:uiPriority="62"/>
-    <w:lsdException w:name="Medium Shading 1 Accent 2" w:uiPriority="63"/>
-    <w:lsdException w:name="Medium Shading 2 Accent 2" w:uiPriority="64"/>
-    <w:lsdException w:name="Medium List 1 Accent 2" w:uiPriority="65"/>
-    <w:lsdException w:name="Medium List 2 Accent 2" w:uiPriority="66"/>
-    <w:lsdException w:name="Medium Grid 1 Accent 2" w:uiPriority="67"/>
-    <w:lsdException w:name="Medium Grid 2 Accent 2" w:uiPriority="68"/>
-    <w:lsdException w:name="Medium Grid 3 Accent 2" w:uiPriority="69"/>
-    <w:lsdException w:name="Dark List Accent 2" w:uiPriority="70"/>
-    <w:lsdException w:name="Colorful Shading Accent 2" w:uiPriority="71"/>
-    <w:lsdException w:name="Colorful List Accent 2" w:uiPriority="72"/>
-    <w:lsdException w:name="Colorful Grid Accent 2" w:uiPriority="73"/>
-    <w:lsdException w:name="Light Shading Accent 3" w:uiPriority="60"/>
-    <w:lsdException w:name="Light List Accent 3" w:uiPriority="61"/>
-    <w:lsdException w:name="Light Grid Accent 3" w:uiPriority="62"/>
-    <w:lsdException w:name="Medium Shading 1 Accent 3" w:uiPriority="63"/>
-    <w:lsdException w:name="Medium Shading 2 Accent 3" w:uiPriority="64"/>
-    <w:lsdException w:name="Medium List 1 Accent 3" w:uiPriority="65"/>
-    <w:lsdException w:name="Medium List 2 Accent 3" w:uiPriority="66"/>
-    <w:lsdException w:name="Medium Grid 1 Accent 3" w:uiPriority="67"/>
-    <w:lsdException w:name="Medium Grid 2 Accent 3" w:uiPriority="68"/>
-    <w:lsdException w:name="Medium Grid 3 Accent 3" w:uiPriority="69"/>
-    <w:lsdException w:name="Dark List Accent 3" w:uiPriority="70"/>
-    <w:lsdException w:name="Colorful Shading Accent 3" w:uiPriority="71"/>
-    <w:lsdException w:name="Colorful List Accent 3" w:uiPriority="72"/>
-    <w:lsdException w:name="Colorful Grid Accent 3" w:uiPriority="73"/>
-    <w:lsdException w:name="Light Shading Accent 4" w:uiPriority="60"/>
-    <w:lsdException w:name="Light List Accent 4" w:uiPriority="61"/>
-    <w:lsdException w:name="Light Grid Accent 4" w:uiPriority="62"/>
-    <w:lsdException w:name="Medium Shading 1 Accent 4" w:uiPriority="63"/>
-    <w:lsdException w:name="Medium Shading 2 Accent 4" w:uiPriority="64"/>
-    <w:lsdException w:name="Medium List 1 Accent 4" w:uiPriority="65"/>
-    <w:lsdException w:name="Medium List 2 Accent 4" w:uiPriority="66"/>
-    <w:lsdException w:name="Medium Grid 1 Accent 4" w:uiPriority="67"/>
-    <w:lsdException w:name="Medium Grid 2 Accent 4" w:uiPriority="68"/>
-    <w:lsdException w:name="Medium Grid 3 Accent 4" w:uiPriority="69"/>
-    <w:lsdException w:name="Dark List Accent 4" w:uiPriority="70"/>
-    <w:lsdException w:name="Colorful Shading Accent 4" w:uiPriority="71"/>
-    <w:lsdException w:name="Colorful List Accent 4" w:uiPriority="72"/>
-    <w:lsdException w:name="Colorful Grid Accent 4" w:uiPriority="73"/>
-    <w:lsdException w:name="Light Shading Accent 5" w:uiPriority="60"/>
-    <w:lsdException w:name="Light List Accent 5" w:uiPriority="61"/>
-    <w:lsdException w:name="Light Grid Accent 5" w:uiPriority="62"/>
-    <w:lsdException w:name="Medium Shading 1 Accent 5" w:uiPriority="63"/>
-    <w:lsdException w:name="Medium Shading 2 Accent 5" w:uiPriority="64"/>
-    <w:lsdException w:name="Medium List 1 Accent 5" w:uiPriority="65"/>
-    <w:lsdException w:name="Medium List 2 Accent 5" w:uiPriority="66"/>
-    <w:lsdException w:name="Medium Grid 1 Accent 5" w:uiPriority="67"/>
-    <w:lsdException w:name="Medium Grid 2 Accent 5" w:uiPriority="68"/>
-    <w:lsdException w:name="Medium Grid 3 Accent 5" w:uiPriority="69"/>
-    <w:lsdException w:name="Dark List Accent 5" w:uiPriority="70"/>
-    <w:lsdException w:name="Colorful Shading Accent 5" w:uiPriority="71"/>
-    <w:lsdException w:name="Colorful List Accent 5" w:uiPriority="72"/>
-    <w:lsdException w:name="Colorful Grid Accent 5" w:uiPriority="73"/>
-    <w:lsdException w:name="Light Shading Accent 6" w:uiPriority="60"/>
-    <w:lsdException w:name="Light List Accent 6" w:uiPriority="61"/>
-    <w:lsdException w:name="Light Grid Accent 6" w:uiPriority="62"/>
-    <w:lsdException w:name="Medium Shading 1 Accent 6" w:uiPriority="63"/>
-    <w:lsdException w:name="Medium Shading 2 Accent 6" w:uiPriority="64"/>
-    <w:lsdException w:name="Medium List 1 Accent 6" w:uiPriority="65"/>
-    <w:lsdException w:name="Medium List 2 Accent 6" w:uiPriority="66"/>
-    <w:lsdException w:name="Medium Grid 1 Accent 6" w:uiPriority="67"/>
-    <w:lsdException w:name="Medium Grid 2 Accent 6" w:uiPriority="68"/>
-    <w:lsdException w:name="Medium Grid 3 Accent 6" w:uiPriority="69"/>
-    <w:lsdException w:name="Dark List Accent 6" w:uiPriority="70"/>
-    <w:lsdException w:name="Colorful Shading Accent 6" w:uiPriority="71"/>
-    <w:lsdException w:name="Colorful List Accent 6" w:uiPriority="72"/>
-    <w:lsdException w:name="Colorful Grid Accent 6" w:uiPriority="73"/>
-    <w:lsdException w:name="Subtle Emphasis" w:uiPriority="19" w:qFormat="1"/>
-    <w:lsdException w:name="Intense Emphasis" w:uiPriority="21" w:qFormat="1"/>
-    <w:lsdException w:name="Subtle Reference" w:uiPriority="31" w:qFormat="1"/>
-    <w:lsdException w:name="Intense Reference" w:uiPriority="32" w:qFormat="1"/>
-    <w:lsdException w:name="Book Title" w:uiPriority="33" w:qFormat="1"/>
-    <w:lsdException w:name="Bibliography" w:semiHidden="1" w:uiPriority="37" w:unhideWhenUsed="1"/>
-    <w:lsdException w:name="TOC Heading" w:semiHidden="1" w:uiPriority="39" w:unhideWhenUsed="1" w:qFormat="1"/>
-    <w:lsdException w:name="Plain Table 1" w:uiPriority="41"/>
-    <w:lsdException w:name="Plain Table 2" w:uiPriority="42"/>
-    <w:lsdException w:name="Plain Table 3" w:uiPriority="43"/>
-    <w:lsdException w:name="Plain Table 4" w:uiPriority="44"/>
-    <w:lsdException w:name="Plain Table 5" w:uiPriority="45"/>
-    <w:lsdException w:name="Grid Table Light" w:uiPriority="40"/>
-    <w:lsdException w:name="Grid Table 1 Light" w:uiPriority="46"/>
-    <w:lsdException w:name="Grid Table 2" w:uiPriority="47"/>
-    <w:lsdException w:name="Grid Table 3" w:uiPriority="48"/>
-    <w:lsdException w:name="Grid Table 4" w:uiPriority="49"/>
-    <w:lsdException w:name="Grid Table 5 Dark" w:uiPriority="50"/>
-    <w:lsdException w:name="Grid Table 6 Colorful" w:uiPriority="51"/>
-    <w:lsdException w:name="Grid Table 7 Colorful" w:uiPriority="52"/>
-    <w:lsdException w:name="Grid Table 1 Light Accent 1" w:uiPriority="46"/>
-    <w:lsdException w:name="Grid Table 2 Accent 1" w:uiPriority="47"/>
-    <w:lsdException w:name="Grid Table 3 Accent 1" w:uiPriority="48"/>
-    <w:lsdException w:name="Grid Table 4 Accent 1" w:uiPriority="49"/>
-    <w:lsdException w:name="Grid Table 5 Dark Accent 1" w:uiPriority="50"/>
-    <w:lsdException w:name="Grid Table 6 Colorful Accent 1" w:uiPriority="51"/>
-    <w:lsdException w:name="Grid Table 7 Colorful Accent 1" w:uiPriority="52"/>
-    <w:lsdException w:name="Grid Table 1 Light Accent 2" w:uiPriority="46"/>
-    <w:lsdException w:name="Grid Table 2 Accent 2" w:uiPriority="47"/>
-    <w:lsdException w:name="Grid Table 3 Accent 2" w:uiPriority="48"/>
-    <w:lsdException w:name="Grid Table 4 Accent 2" w:uiPriority="49"/>
-    <w:lsdException w:name="Grid Table 5 Dark Accent 2" w:uiPriority="50"/>
-    <w:lsdException w:name="Grid Table 6 Colorful Accent 2" w:uiPriority="51"/>
-    <w:lsdException w:name="Grid Table 7 Colorful Accent 2" w:uiPriority="52"/>
-    <w:lsdException w:name="Grid Table 1 Light Accent 3" w:uiPriority="46"/>
-    <w:lsdException w:name="Grid Table 2 Accent 3" w:uiPriority="47"/>
-    <w:lsdException w:name="Grid Table 3 Accent 3" w:uiPriority="48"/>
-    <w:lsdException w:name="Grid Table 4 Accent 3" w:uiPriority="49"/>
-    <w:lsdException w:name="Grid Table 5 Dark Accent 3" w:uiPriority="50"/>
-    <w:lsdException w:name="Grid Table 6 Colorful Accent 3" w:uiPriority="51"/>
-    <w:lsdException w:name="Grid Table 7 Colorful Accent 3" w:uiPriority="52"/>
-    <w:lsdException w:name="Grid Table 1 Light Accent 4" w:uiPriority="46"/>
-    <w:lsdException w:name="Grid Table 2 Accent 4" w:uiPriority="47"/>
-    <w:lsdException w:name="Grid Table 3 Accent 4" w:uiPriority="48"/>
-    <w:lsdException w:name="Grid Table 4 Accent 4" w:uiPriority="49"/>
-    <w:lsdException w:name="Grid Table 5 Dark Accent 4" w:uiPriority="50"/>
-    <w:lsdException w:name="Grid Table 6 Colorful Accent 4" w:uiPriority="51"/>
-    <w:lsdException w:name="Grid Table 7 Colorful Accent 4" w:uiPriority="52"/>
-    <w:lsdException w:name="Grid Table 1 Light Accent 5" w:uiPriority="46"/>
-    <w:lsdException w:name="Grid Table 2 Accent 5" w:uiPriority="47"/>
-    <w:lsdException w:name="Grid Table 3 Accent 5" w:uiPriority="48"/>
-    <w:lsdException w:name="Grid Table 4 Accent 5" w:uiPriority="49"/>
-    <w:lsdException w:name="Grid Table 5 Dark Accent 5" w:uiPriority="50"/>
-    <w:lsdException w:name="Grid Table 6 Colorful Accent 5" w:uiPriority="51"/>
-    <w:lsdException w:name="Grid Table 7 Colorful Accent 5" w:uiPriority="52"/>
-    <w:lsdException w:name="Grid Table 1 Light Accent 6" w:uiPriority="46"/>
-    <w:lsdException w:name="Grid Table 2 Accent 6" w:uiPriority="47"/>
-    <w:lsdException w:name="Grid Table 3 Accent 6" w:uiPriority="48"/>
-    <w:lsdException w:name="Grid Table 4 Accent 6" w:uiPriority="49"/>
-    <w:lsdException w:name="Grid Table 5 Dark Accent 6" w:uiPriority="50"/>
-    <w:lsdException w:name="Grid Table 6 Colorful Accent 6" w:uiPriority="51"/>
-    <w:lsdException w:name="Grid Table 7 Colorful Accent 6" w:uiPriority="52"/>
-    <w:lsdException w:name="List Table 1 Light" w:uiPriority="46"/>
-    <w:lsdException w:name="List Table 2" w:uiPriority="47"/>
-    <w:lsdException w:name="List Table 3" w:uiPriority="48"/>
-    <w:lsdException w:name="List Table 4" w:uiPriority="49"/>
-    <w:lsdException w:name="List Table 5 Dark" w:uiPriority="50"/>
-    <w:lsdException w:name="List Table 6 Colorful" w:uiPriority="51"/>
-    <w:lsdException w:name="List Table 7 Colorful" w:uiPriority="52"/>
-    <w:lsdException w:name="List Table 1 Light Accent 1" w:uiPriority="46"/>
-    <w:lsdException w:name="List Table 2 Accent 1" w:uiPriority="47"/>
-    <w:lsdException w:name="List Table 3 Accent 1" w:uiPriority="48"/>
-    <w:lsdException w:name="List Table 4 Accent 1" w:uiPriority="49"/>
-    <w:lsdException w:name="List Table 5 Dark Accent 1" w:uiPriority="50"/>
-    <w:lsdException w:name="List Table 6 Colorful Accent 1" w:uiPriority="51"/>
-    <w:lsdException w:name="List Table 7 Colorful Accent 1" w:uiPriority="52"/>
-    <w:lsdException w:name="List Table 1 Light Accent 2" w:uiPriority="46"/>
-    <w:lsdException w:name="List Table 2 Accent 2" w:uiPriority="47"/>
-    <w:lsdException w:name="List Table 3 Accent 2" w:uiPriority="48"/>
-    <w:lsdException w:name="List Table 4 Accent 2" w:uiPriority="49"/>
-    <w:lsdException w:name="List Table 5 Dark Accent 2" w:uiPriority="50"/>
-    <w:lsdException w:name="List Table 6 Colorful Accent 2" w:uiPriority="51"/>
-    <w:lsdException w:name="List Table 7 Colorful Accent 2" w:uiPriority="52"/>
-    <w:lsdException w:name="List Table 1 Light Accent 3" w:uiPriority="46"/>
-    <w:lsdException w:name="List Table 2 Accent 3" w:uiPriority="47"/>
-    <w:lsdException w:name="List Table 3 Accent 3" w:uiPriority="48"/>
-    <w:lsdException w:name="List Table 4 Accent 3" w:uiPriority="49"/>
-    <w:lsdException w:name="List Table 5 Dark Accent 3" w:uiPriority="50"/>
-    <w:lsdException w:name="List Table 6 Colorful Accent 3" w:uiPriority="51"/>
-    <w:lsdException w:name="List Table 7 Colorful Accent 3" w:uiPriority="52"/>
-    <w:lsdException w:name="List Table 1 Light Accent 4" w:uiPriority="46"/>
-    <w:lsdException w:name="List Table 2 Accent 4" w:uiPriority="47"/>
-    <w:lsdException w:name="List Table 3 Accent 4" w:uiPriority="48"/>
-    <w:lsdException w:name="List Table 4 Accent 4" w:uiPriority="49"/>
-    <w:lsdException w:name="List Table 5 Dark Accent 4" w:uiPriority="50"/>
-    <w:lsdException w:name="List Table 6 Colorful Accent 4" w:uiPriority="51"/>
-    <w:lsdException w:name="List Table 7 Colorful Accent 4" w:uiPriority="52"/>
-    <w:lsdException w:name="List Table 1 Light Accent 5" w:uiPriority="46"/>
-    <w:lsdException w:name="List Table 2 Accent 5" w:uiPriority="47"/>
-    <w:lsdException w:name="List Table 3 Accent 5" w:uiPriority="48"/>
-    <w:lsdException w:name="List Table 4 Accent 5" w:uiPriority="49"/>
-    <w:lsdException w:name="List Table 5 Dark Accent 5" w:uiPriority="50"/>
-    <w:lsdException w:name="List Table 6 Colorful Accent 5" w:uiPriority="51"/>
-    <w:lsdException w:name="List Table 7 Colorful Accent 5" w:uiPriority="52"/>
-    <w:lsdException w:name="List Table 1 Light Accent 6" w:uiPriority="46"/>
-    <w:lsdException w:name="List Table 2 Accent 6" w:uiPriority="47"/>
-    <w:lsdException w:name="List Table 3 Accent 6" w:uiPriority="48"/>
-    <w:lsdException w:name="List Table 4 Accent 6" w:uiPriority="49"/>
-    <w:lsdException w:name="List Table 5 Dark Accent 6" w:uiPriority="50"/>
-    <w:lsdException w:name="List Table 6 Colorful Accent 6" w:uiPriority="51"/>
-    <w:lsdException w:name="List Table 7 Colorful Accent 6" w:uiPriority="52"/>
-    <w:lsdException w:name="Mention" w:semiHidden="1" w:unhideWhenUsed="1"/>
-    <w:lsdException w:name="Smart Hyperlink" w:semiHidden="1" w:unhideWhenUsed="1"/>
-    <w:lsdException w:name="Hashtag" w:semiHidden="1" w:unhideWhenUsed="1"/>
+  <w:latentStyles w:defLockedState="0" w:defUIPriority="99" w:defSemiHidden="1" w:defUnhideWhenUsed="1" w:defQFormat="0" w:count="267">
+    <w:lsdException w:name="Normal" w:semiHidden="0" w:uiPriority="0" w:unhideWhenUsed="0" w:qFormat="1"/>
+    <w:lsdException w:name="heading 1" w:semiHidden="0" w:uiPriority="9" w:unhideWhenUsed="0" w:qFormat="1"/>
+    <w:lsdException w:name="heading 2" w:uiPriority="9" w:qFormat="1"/>
+    <w:lsdException w:name="heading 3" w:uiPriority="9" w:qFormat="1"/>
+    <w:lsdException w:name="heading 4" w:uiPriority="9" w:qFormat="1"/>
+    <w:lsdException w:name="heading 5" w:uiPriority="9" w:qFormat="1"/>
+    <w:lsdException w:name="heading 6" w:uiPriority="9" w:qFormat="1"/>
+    <w:lsdException w:name="heading 7" w:uiPriority="9" w:qFormat="1"/>
+    <w:lsdException w:name="heading 8" w:uiPriority="9" w:qFormat="1"/>
+    <w:lsdException w:name="heading 9" w:uiPriority="9" w:qFormat="1"/>
+    <w:lsdException w:name="toc 1" w:uiPriority="39"/>
+    <w:lsdException w:name="toc 2" w:uiPriority="39"/>
+    <w:lsdException w:name="toc 3" w:uiPriority="39"/>
+    <w:lsdException w:name="toc 4" w:uiPriority="39"/>
+    <w:lsdException w:name="toc 5" w:uiPriority="39"/>
+    <w:lsdException w:name="toc 6" w:uiPriority="39"/>
+    <w:lsdException w:name="toc 7" w:uiPriority="39"/>
+    <w:lsdException w:name="toc 8" w:uiPriority="39"/>
+    <w:lsdException w:name="toc 9" w:uiPriority="39"/>
+    <w:lsdException w:name="caption" w:uiPriority="35" w:qFormat="1"/>
+    <w:lsdException w:name="Title" w:semiHidden="0" w:uiPriority="10" w:unhideWhenUsed="0" w:qFormat="1"/>
+    <w:lsdException w:name="Default Paragraph Font" w:uiPriority="1"/>
+    <w:lsdException w:name="Subtitle" w:semiHidden="0" w:uiPriority="11" w:unhideWhenUsed="0" w:qFormat="1"/>
+    <w:lsdException w:name="Strong" w:semiHidden="0" w:uiPriority="22" w:unhideWhenUsed="0" w:qFormat="1"/>
+    <w:lsdException w:name="Emphasis" w:semiHidden="0" w:uiPriority="20" w:unhideWhenUsed="0" w:qFormat="1"/>
+    <w:lsdException w:name="Normal Table" w:semiHidden="0" w:unhideWhenUsed="0"/>
+    <w:lsdException w:name="Table Web 1" w:semiHidden="0" w:unhideWhenUsed="0"/>
+    <w:lsdException w:name="Table Grid" w:semiHidden="0" w:uiPriority="39" w:unhideWhenUsed="0"/>
+    <w:lsdException w:name="Placeholder Text" w:unhideWhenUsed="0"/>
+    <w:lsdException w:name="No Spacing" w:semiHidden="0" w:uiPriority="1" w:unhideWhenUsed="0" w:qFormat="1"/>
+    <w:lsdException w:name="Light Shading" w:semiHidden="0" w:uiPriority="60" w:unhideWhenUsed="0"/>
+    <w:lsdException w:name="Light List" w:semiHidden="0" w:uiPriority="61" w:unhideWhenUsed="0"/>
+    <w:lsdException w:name="Light Grid" w:semiHidden="0" w:uiPriority="62" w:unhideWhenUsed="0"/>
+    <w:lsdException w:name="Medium Shading 1" w:semiHidden="0" w:uiPriority="63" w:unhideWhenUsed="0"/>
+    <w:lsdException w:name="Medium Shading 2" w:semiHidden="0" w:uiPriority="64" w:unhideWhenUsed="0"/>
+    <w:lsdException w:name="Medium List 1" w:semiHidden="0" w:uiPriority="65" w:unhideWhenUsed="0"/>
+    <w:lsdException w:name="Medium List 2" w:semiHidden="0" w:uiPriority="66" w:unhideWhenUsed="0"/>
+    <w:lsdException w:name="Medium Grid 1" w:semiHidden="0" w:uiPriority="67" w:unhideWhenUsed="0"/>
+    <w:lsdException w:name="Medium Grid 2" w:semiHidden="0" w:uiPriority="68" w:unhideWhenUsed="0"/>
+    <w:lsdException w:name="Medium Grid 3" w:semiHidden="0" w:uiPriority="69" w:unhideWhenUsed="0"/>
+    <w:lsdException w:name="Dark List" w:semiHidden="0" w:uiPriority="70" w:unhideWhenUsed="0"/>
+    <w:lsdException w:name="Colorful Shading" w:semiHidden="0" w:uiPriority="71" w:unhideWhenUsed="0"/>
+    <w:lsdException w:name="Colorful List" w:semiHidden="0" w:uiPriority="72" w:unhideWhenUsed="0"/>
+    <w:lsdException w:name="Colorful Grid" w:semiHidden="0" w:uiPriority="73" w:unhideWhenUsed="0"/>
+    <w:lsdException w:name="Light Shading Accent 1" w:semiHidden="0" w:uiPriority="60" w:unhideWhenUsed="0"/>
+    <w:lsdException w:name="Light List Accent 1" w:semiHidden="0" w:uiPriority="61" w:unhideWhenUsed="0"/>
+    <w:lsdException w:name="Light Grid Accent 1" w:semiHidden="0" w:uiPriority="62" w:unhideWhenUsed="0"/>
+    <w:lsdException w:name="Medium Shading 1 Accent 1" w:semiHidden="0" w:uiPriority="63" w:unhideWhenUsed="0"/>
+    <w:lsdException w:name="Medium Shading 2 Accent 1" w:semiHidden="0" w:uiPriority="64" w:unhideWhenUsed="0"/>
+    <w:lsdException w:name="Medium List 1 Accent 1" w:semiHidden="0" w:uiPriority="65" w:unhideWhenUsed="0"/>
+    <w:lsdException w:name="Revision" w:unhideWhenUsed="0"/>
+    <w:lsdException w:name="List Paragraph" w:semiHidden="0" w:uiPriority="34" w:unhideWhenUsed="0" w:qFormat="1"/>
+    <w:lsdException w:name="Quote" w:semiHidden="0" w:uiPriority="29" w:unhideWhenUsed="0" w:qFormat="1"/>
+    <w:lsdException w:name="Intense Quote" w:semiHidden="0" w:uiPriority="30" w:unhideWhenUsed="0" w:qFormat="1"/>
+    <w:lsdException w:name="Medium List 2 Accent 1" w:semiHidden="0" w:uiPriority="66" w:unhideWhenUsed="0"/>
+    <w:lsdException w:name="Medium Grid 1 Accent 1" w:semiHidden="0" w:uiPriority="67" w:unhideWhenUsed="0"/>
+    <w:lsdException w:name="Medium Grid 2 Accent 1" w:semiHidden="0" w:uiPriority="68" w:unhideWhenUsed="0"/>
+    <w:lsdException w:name="Medium Grid 3 Accent 1" w:semiHidden="0" w:uiPriority="69" w:unhideWhenUsed="0"/>
+    <w:lsdException w:name="Dark List Accent 1" w:semiHidden="0" w:uiPriority="70" w:unhideWhenUsed="0"/>
+    <w:lsdException w:name="Colorful Shading Accent 1" w:semiHidden="0" w:uiPriority="71" w:unhideWhenUsed="0"/>
+    <w:lsdException w:name="Colorful List Accent 1" w:semiHidden="0" w:uiPriority="72" w:unhideWhenUsed="0"/>
+    <w:lsdException w:name="Colorful Grid Accent 1" w:semiHidden="0" w:uiPriority="73" w:unhideWhenUsed="0"/>
+    <w:lsdException w:name="Light Shading Accent 2" w:semiHidden="0" w:uiPriority="60" w:unhideWhenUsed="0"/>
+    <w:lsdException w:name="Light List Accent 2" w:semiHidden="0" w:uiPriority="61" w:unhideWhenUsed="0"/>
+    <w:lsdException w:name="Light Grid Accent 2" w:semiHidden="0" w:uiPriority="62" w:unhideWhenUsed="0"/>
+    <w:lsdException w:name="Medium Shading 1 Accent 2" w:semiHidden="0" w:uiPriority="63" w:unhideWhenUsed="0"/>
+    <w:lsdException w:name="Medium Shading 2 Accent 2" w:semiHidden="0" w:uiPriority="64" w:unhideWhenUsed="0"/>
+    <w:lsdException w:name="Medium List 1 Accent 2" w:semiHidden="0" w:uiPriority="65" w:unhideWhenUsed="0"/>
+    <w:lsdException w:name="Medium List 2 Accent 2" w:semiHidden="0" w:uiPriority="66" w:unhideWhenUsed="0"/>
+    <w:lsdException w:name="Medium Grid 1 Accent 2" w:semiHidden="0" w:uiPriority="67" w:unhideWhenUsed="0"/>
+    <w:lsdException w:name="Medium Grid 2 Accent 2" w:semiHidden="0" w:uiPriority="68" w:unhideWhenUsed="0"/>
+    <w:lsdException w:name="Medium Grid 3 Accent 2" w:semiHidden="0" w:uiPriority="69" w:unhideWhenUsed="0"/>
+    <w:lsdException w:name="Dark List Accent 2" w:semiHidden="0" w:uiPriority="70" w:unhideWhenUsed="0"/>
+    <w:lsdException w:name="Colorful Shading Accent 2" w:semiHidden="0" w:uiPriority="71" w:unhideWhenUsed="0"/>
+    <w:lsdException w:name="Colorful List Accent 2" w:semiHidden="0" w:uiPriority="72" w:unhideWhenUsed="0"/>
+    <w:lsdException w:name="Colorful Grid Accent 2" w:semiHidden="0" w:uiPriority="73" w:unhideWhenUsed="0"/>
+    <w:lsdException w:name="Light Shading Accent 3" w:semiHidden="0" w:uiPriority="60" w:unhideWhenUsed="0"/>
+    <w:lsdException w:name="Light List Accent 3" w:semiHidden="0" w:uiPriority="61" w:unhideWhenUsed="0"/>
+    <w:lsdException w:name="Light Grid Accent 3" w:semiHidden="0" w:uiPriority="62" w:unhideWhenUsed="0"/>
+    <w:lsdException w:name="Medium Shading 1 Accent 3" w:semiHidden="0" w:uiPriority="63" w:unhideWhenUsed="0"/>
+    <w:lsdException w:name="Medium Shading 2 Accent 3" w:semiHidden="0" w:uiPriority="64" w:unhideWhenUsed="0"/>
+    <w:lsdException w:name="Medium List 1 Accent 3" w:semiHidden="0" w:uiPriority="65" w:unhideWhenUsed="0"/>
+    <w:lsdException w:name="Medium List 2 Accent 3" w:semiHidden="0" w:uiPriority="66" w:unhideWhenUsed="0"/>
+    <w:lsdException w:name="Medium Grid 1 Accent 3" w:semiHidden="0" w:uiPriority="67" w:unhideWhenUsed="0"/>
+    <w:lsdException w:name="Medium Grid 2 Accent 3" w:semiHidden="0" w:uiPriority="68" w:unhideWhenUsed="0"/>
+    <w:lsdException w:name="Medium Grid 3 Accent 3" w:semiHidden="0" w:uiPriority="69" w:unhideWhenUsed="0"/>
+    <w:lsdException w:name="Dark List Accent 3" w:semiHidden="0" w:uiPriority="70" w:unhideWhenUsed="0"/>
+    <w:lsdException w:name="Colorful Shading Accent 3" w:semiHidden="0" w:uiPriority="71" w:unhideWhenUsed="0"/>
+    <w:lsdException w:name="Colorful List Accent 3" w:semiHidden="0" w:uiPriority="72" w:unhideWhenUsed="0"/>
+    <w:lsdException w:name="Colorful Grid Accent 3" w:semiHidden="0" w:uiPriority="73" w:unhideWhenUsed="0"/>
+    <w:lsdException w:name="Light Shading Accent 4" w:semiHidden="0" w:uiPriority="60" w:unhideWhenUsed="0"/>
+    <w:lsdException w:name="Light List Accent 4" w:semiHidden="0" w:uiPriority="61" w:unhideWhenUsed="0"/>
+    <w:lsdException w:name="Light Grid Accent 4" w:semiHidden="0" w:uiPriority="62" w:unhideWhenUsed="0"/>
+    <w:lsdException w:name="Medium Shading 1 Accent 4" w:semiHidden="0" w:uiPriority="63" w:unhideWhenUsed="0"/>
+    <w:lsdException w:name="Medium Shading 2 Accent 4" w:semiHidden="0" w:uiPriority="64" w:unhideWhenUsed="0"/>
+    <w:lsdException w:name="Medium List 1 Accent 4" w:semiHidden="0" w:uiPriority="65" w:unhideWhenUsed="0"/>
+    <w:lsdException w:name="Medium List 2 Accent 4" w:semiHidden="0" w:uiPriority="66" w:unhideWhenUsed="0"/>
+    <w:lsdException w:name="Medium Grid 1 Accent 4" w:semiHidden="0" w:uiPriority="67" w:unhideWhenUsed="0"/>
+    <w:lsdException w:name="Medium Grid 2 Accent 4" w:semiHidden="0" w:uiPriority="68" w:unhideWhenUsed="0"/>
+    <w:lsdException w:name="Medium Grid 3 Accent 4" w:semiHidden="0" w:uiPriority="69" w:unhideWhenUsed="0"/>
+    <w:lsdException w:name="Dark List Accent 4" w:semiHidden="0" w:uiPriority="70" w:unhideWhenUsed="0"/>
+    <w:lsdException w:name="Colorful Shading Accent 4" w:semiHidden="0" w:uiPriority="71" w:unhideWhenUsed="0"/>
+    <w:lsdException w:name="Colorful List Accent 4" w:semiHidden="0" w:uiPriority="72" w:unhideWhenUsed="0"/>
+    <w:lsdException w:name="Colorful Grid Accent 4" w:semiHidden="0" w:uiPriority="73" w:unhideWhenUsed="0"/>
+    <w:lsdException w:name="Light Shading Accent 5" w:semiHidden="0" w:uiPriority="60" w:unhideWhenUsed="0"/>
+    <w:lsdException w:name="Light List Accent 5" w:semiHidden="0" w:uiPriority="61" w:unhideWhenUsed="0"/>
+    <w:lsdException w:name="Light Grid Accent 5" w:semiHidden="0" w:uiPriority="62" w:unhideWhenUsed="0"/>
+    <w:lsdException w:name="Medium Shading 1 Accent 5" w:semiHidden="0" w:uiPriority="63" w:unhideWhenUsed="0"/>
+    <w:lsdException w:name="Medium Shading 2 Accent 5" w:semiHidden="0" w:uiPriority="64" w:unhideWhenUsed="0"/>
+    <w:lsdException w:name="Medium List 1 Accent 5" w:semiHidden="0" w:uiPriority="65" w:unhideWhenUsed="0"/>
+    <w:lsdException w:name="Medium List 2 Accent 5" w:semiHidden="0" w:uiPriority="66" w:unhideWhenUsed="0"/>
+    <w:lsdException w:name="Medium Grid 1 Accent 5" w:semiHidden="0" w:uiPriority="67" w:unhideWhenUsed="0"/>
+    <w:lsdException w:name="Medium Grid 2 Accent 5" w:semiHidden="0" w:uiPriority="68" w:unhideWhenUsed="0"/>
+    <w:lsdException w:name="Medium Grid 3 Accent 5" w:semiHidden="0" w:uiPriority="69" w:unhideWhenUsed="0"/>
+    <w:lsdException w:name="Dark List Accent 5" w:semiHidden="0" w:uiPriority="70" w:unhideWhenUsed="0"/>
+    <w:lsdException w:name="Colorful Shading Accent 5" w:semiHidden="0" w:uiPriority="71" w:unhideWhenUsed="0"/>
+    <w:lsdException w:name="Colorful List Accent 5" w:semiHidden="0" w:uiPriority="72" w:unhideWhenUsed="0"/>
+    <w:lsdException w:name="Colorful Grid Accent 5" w:semiHidden="0" w:uiPriority="73" w:unhideWhenUsed="0"/>
+    <w:lsdException w:name="Light Shading Accent 6" w:semiHidden="0" w:uiPriority="60" w:unhideWhenUsed="0"/>
+    <w:lsdException w:name="Light List Accent 6" w:semiHidden="0" w:uiPriority="61" w:unhideWhenUsed="0"/>
+    <w:lsdException w:name="Light Grid Accent 6" w:semiHidden="0" w:uiPriority="62" w:unhideWhenUsed="0"/>
+    <w:lsdException w:name="Medium Shading 1 Accent 6" w:semiHidden="0" w:uiPriority="63" w:unhideWhenUsed="0"/>
+    <w:lsdException w:name="Medium Shading 2 Accent 6" w:semiHidden="0" w:uiPriority="64" w:unhideWhenUsed="0"/>
+    <w:lsdException w:name="Medium List 1 Accent 6" w:semiHidden="0" w:uiPriority="65" w:unhideWhenUsed="0"/>
+    <w:lsdException w:name="Medium List 2 Accent 6" w:semiHidden="0" w:uiPriority="66" w:unhideWhenUsed="0"/>
+    <w:lsdException w:name="Medium Grid 1 Accent 6" w:semiHidden="0" w:uiPriority="67" w:unhideWhenUsed="0"/>
+    <w:lsdException w:name="Medium Grid 2 Accent 6" w:semiHidden="0" w:uiPriority="68" w:unhideWhenUsed="0"/>
+    <w:lsdException w:name="Medium Grid 3 Accent 6" w:semiHidden="0" w:uiPriority="69" w:unhideWhenUsed="0"/>
+    <w:lsdException w:name="Dark List Accent 6" w:semiHidden="0" w:uiPriority="70" w:unhideWhenUsed="0"/>
+    <w:lsdException w:name="Colorful Shading Accent 6" w:semiHidden="0" w:uiPriority="71" w:unhideWhenUsed="0"/>
+    <w:lsdException w:name="Colorful List Accent 6" w:semiHidden="0" w:uiPriority="72" w:unhideWhenUsed="0"/>
+    <w:lsdException w:name="Colorful Grid Accent 6" w:semiHidden="0" w:uiPriority="73" w:unhideWhenUsed="0"/>
+    <w:lsdException w:name="Subtle Emphasis" w:semiHidden="0" w:uiPriority="19" w:unhideWhenUsed="0" w:qFormat="1"/>
+    <w:lsdException w:name="Intense Emphasis" w:semiHidden="0" w:uiPriority="21" w:unhideWhenUsed="0" w:qFormat="1"/>
+    <w:lsdException w:name="Subtle Reference" w:semiHidden="0" w:uiPriority="31" w:unhideWhenUsed="0" w:qFormat="1"/>
+    <w:lsdException w:name="Intense Reference" w:semiHidden="0" w:uiPriority="32" w:unhideWhenUsed="0" w:qFormat="1"/>
+    <w:lsdException w:name="Book Title" w:semiHidden="0" w:uiPriority="33" w:unhideWhenUsed="0" w:qFormat="1"/>
+    <w:lsdException w:name="Bibliography" w:uiPriority="37"/>
+    <w:lsdException w:name="TOC Heading" w:uiPriority="39" w:qFormat="1"/>
   </w:latentStyles>
   <w:style w:type="paragraph" w:default="1" w:styleId="Normal">
     <w:name w:val="Normal"/>
@@ -7998,6 +7555,7 @@
     <w:uiPriority w:val="99"/>
     <w:semiHidden/>
     <w:unhideWhenUsed/>
+    <w:qFormat/>
     <w:tblPr>
       <w:tblInd w:w="0" w:type="dxa"/>
       <w:tblCellMar>
@@ -8085,7 +7643,7 @@
       <w:contextualSpacing/>
     </w:pPr>
   </w:style>
-  <w:style w:type="table" w:styleId="GridTable5Dark-Accent5">
+  <w:style w:type="table" w:customStyle="1" w:styleId="GridTable5DarkAccent5">
     <w:name w:val="Grid Table 5 Dark Accent 5"/>
     <w:basedOn w:val="TableNormal"/>
     <w:uiPriority w:val="50"/>
@@ -8096,6 +7654,7 @@
     <w:tblPr>
       <w:tblStyleRowBandSize w:val="1"/>
       <w:tblStyleColBandSize w:val="1"/>
+      <w:tblInd w:w="0" w:type="dxa"/>
       <w:tblBorders>
         <w:top w:val="single" w:sz="4" w:space="0" w:color="FFFFFF" w:themeColor="background1"/>
         <w:left w:val="single" w:sz="4" w:space="0" w:color="FFFFFF" w:themeColor="background1"/>
@@ -8104,6 +7663,12 @@
         <w:insideH w:val="single" w:sz="4" w:space="0" w:color="FFFFFF" w:themeColor="background1"/>
         <w:insideV w:val="single" w:sz="4" w:space="0" w:color="FFFFFF" w:themeColor="background1"/>
       </w:tblBorders>
+      <w:tblCellMar>
+        <w:top w:w="0" w:type="dxa"/>
+        <w:left w:w="108" w:type="dxa"/>
+        <w:bottom w:w="0" w:type="dxa"/>
+        <w:right w:w="108" w:type="dxa"/>
+      </w:tblCellMar>
     </w:tblPr>
     <w:tcPr>
       <w:shd w:val="clear" w:color="auto" w:fill="D9E2F3" w:themeFill="accent5" w:themeFillTint="33"/>
@@ -8200,6 +7765,7 @@
       <w:spacing w:after="0" w:line="240" w:lineRule="auto"/>
     </w:pPr>
     <w:tblPr>
+      <w:tblInd w:w="0" w:type="dxa"/>
       <w:tblBorders>
         <w:top w:val="single" w:sz="4" w:space="0" w:color="auto"/>
         <w:left w:val="single" w:sz="4" w:space="0" w:color="auto"/>
@@ -8208,9 +7774,15 @@
         <w:insideH w:val="single" w:sz="4" w:space="0" w:color="auto"/>
         <w:insideV w:val="single" w:sz="4" w:space="0" w:color="auto"/>
       </w:tblBorders>
+      <w:tblCellMar>
+        <w:top w:w="0" w:type="dxa"/>
+        <w:left w:w="108" w:type="dxa"/>
+        <w:bottom w:w="0" w:type="dxa"/>
+        <w:right w:w="108" w:type="dxa"/>
+      </w:tblCellMar>
     </w:tblPr>
   </w:style>
-  <w:style w:type="table" w:styleId="PlainTable5">
+  <w:style w:type="table" w:customStyle="1" w:styleId="PlainTable5">
     <w:name w:val="Plain Table 5"/>
     <w:basedOn w:val="TableNormal"/>
     <w:uiPriority w:val="45"/>
@@ -8221,6 +7793,13 @@
     <w:tblPr>
       <w:tblStyleRowBandSize w:val="1"/>
       <w:tblStyleColBandSize w:val="1"/>
+      <w:tblInd w:w="0" w:type="dxa"/>
+      <w:tblCellMar>
+        <w:top w:w="0" w:type="dxa"/>
+        <w:left w:w="108" w:type="dxa"/>
+        <w:bottom w:w="0" w:type="dxa"/>
+        <w:right w:w="108" w:type="dxa"/>
+      </w:tblCellMar>
     </w:tblPr>
     <w:tblStylePr w:type="firstRow">
       <w:rPr>
@@ -8330,7 +7909,7 @@
       </w:tcPr>
     </w:tblStylePr>
   </w:style>
-  <w:style w:type="table" w:styleId="GridTable4-Accent5">
+  <w:style w:type="table" w:customStyle="1" w:styleId="GridTable4Accent5">
     <w:name w:val="Grid Table 4 Accent 5"/>
     <w:basedOn w:val="TableNormal"/>
     <w:uiPriority w:val="49"/>
@@ -8341,6 +7920,7 @@
     <w:tblPr>
       <w:tblStyleRowBandSize w:val="1"/>
       <w:tblStyleColBandSize w:val="1"/>
+      <w:tblInd w:w="0" w:type="dxa"/>
       <w:tblBorders>
         <w:top w:val="single" w:sz="4" w:space="0" w:color="8EAADB" w:themeColor="accent5" w:themeTint="99"/>
         <w:left w:val="single" w:sz="4" w:space="0" w:color="8EAADB" w:themeColor="accent5" w:themeTint="99"/>
@@ -8349,6 +7929,12 @@
         <w:insideH w:val="single" w:sz="4" w:space="0" w:color="8EAADB" w:themeColor="accent5" w:themeTint="99"/>
         <w:insideV w:val="single" w:sz="4" w:space="0" w:color="8EAADB" w:themeColor="accent5" w:themeTint="99"/>
       </w:tblBorders>
+      <w:tblCellMar>
+        <w:top w:w="0" w:type="dxa"/>
+        <w:left w:w="108" w:type="dxa"/>
+        <w:bottom w:w="0" w:type="dxa"/>
+        <w:right w:w="108" w:type="dxa"/>
+      </w:tblCellMar>
     </w:tblPr>
     <w:tblStylePr w:type="firstRow">
       <w:rPr>
@@ -8525,6 +8111,36 @@
       <w:ind w:left="440"/>
     </w:pPr>
   </w:style>
+  <w:style w:type="paragraph" w:styleId="BalloonText">
+    <w:name w:val="Balloon Text"/>
+    <w:basedOn w:val="Normal"/>
+    <w:link w:val="BalloonTextChar"/>
+    <w:uiPriority w:val="99"/>
+    <w:semiHidden/>
+    <w:unhideWhenUsed/>
+    <w:rsid w:val="00C565B1"/>
+    <w:pPr>
+      <w:spacing w:after="0" w:line="240" w:lineRule="auto"/>
+    </w:pPr>
+    <w:rPr>
+      <w:rFonts w:ascii="Tahoma" w:hAnsi="Tahoma" w:cs="Tahoma"/>
+      <w:sz w:val="16"/>
+      <w:szCs w:val="16"/>
+    </w:rPr>
+  </w:style>
+  <w:style w:type="character" w:customStyle="1" w:styleId="BalloonTextChar">
+    <w:name w:val="Balloon Text Char"/>
+    <w:basedOn w:val="DefaultParagraphFont"/>
+    <w:link w:val="BalloonText"/>
+    <w:uiPriority w:val="99"/>
+    <w:semiHidden/>
+    <w:rsid w:val="00C565B1"/>
+    <w:rPr>
+      <w:rFonts w:ascii="Tahoma" w:hAnsi="Tahoma" w:cs="Tahoma"/>
+      <w:sz w:val="16"/>
+      <w:szCs w:val="16"/>
+    </w:rPr>
+  </w:style>
 </w:styles>
 </file>
 
@@ -8571,7 +8187,7 @@
     </a:clrScheme>
     <a:fontScheme name="Office">
       <a:majorFont>
-        <a:latin typeface="Calibri Light" panose="020F0302020204030204"/>
+        <a:latin typeface="Calibri Light"/>
         <a:ea typeface=""/>
         <a:cs typeface=""/>
         <a:font script="Jpan" typeface="ＭＳ ゴシック"/>
@@ -8606,7 +8222,7 @@
         <a:font script="Geor" typeface="Sylfaen"/>
       </a:majorFont>
       <a:minorFont>
-        <a:latin typeface="Calibri" panose="020F0502020204030204"/>
+        <a:latin typeface="Calibri"/>
         <a:ea typeface=""/>
         <a:cs typeface=""/>
         <a:font script="Jpan" typeface="ＭＳ 明朝"/>
@@ -8783,7 +8399,7 @@
   <a:extraClrSchemeLst/>
   <a:extLst>
     <a:ext uri="{05A4C25C-085E-4340-85A3-A5531E510DB2}">
-      <thm15:themeFamily xmlns:thm15="http://schemas.microsoft.com/office/thememl/2012/main" name="Office Theme" id="{62F939B6-93AF-4DB8-9C6B-D6C7DFDC589F}" vid="{4A3C46E8-61CC-4603-A589-7422A47A8E4A}"/>
+      <thm15:themeFamily xmlns="" xmlns:thm15="http://schemas.microsoft.com/office/thememl/2012/main" name="Office Theme" id="{62F939B6-93AF-4DB8-9C6B-D6C7DFDC589F}" vid="{4A3C46E8-61CC-4603-A589-7422A47A8E4A}"/>
     </a:ext>
   </a:extLst>
 </a:theme>
@@ -8794,7 +8410,7 @@
 </file>
 
 <file path=customXml/itemProps1.xml><?xml version="1.0" encoding="utf-8"?>
-<ds:datastoreItem xmlns:ds="http://schemas.openxmlformats.org/officeDocument/2006/customXml" ds:itemID="{D9EAA580-2ADD-47D3-A8D6-71B0890D3CFB}">
+<ds:datastoreItem xmlns:ds="http://schemas.openxmlformats.org/officeDocument/2006/customXml" ds:itemID="{80DD5B92-D7F5-4B33-9F36-FCEECE745CE9}">
   <ds:schemaRefs>
     <ds:schemaRef ds:uri="http://schemas.openxmlformats.org/officeDocument/2006/bibliography"/>
   </ds:schemaRefs>

</xml_diff>